<commit_message>
2017-06-13 主站访问用户 累计统计项 ACCESS_YX-ACCESS-UUID_WEB_WAP_ACCU-20170504_00
</commit_message>
<xml_diff>
--- a/key 定义 开发 2017-05-11.docx
+++ b/key 定义 开发 2017-05-11.docx
@@ -12,13 +12,262 @@
         </w:rPr>
         <w:t>用户、订单量等需要去重的统计项 增加string类型的数据保存</w:t>
       </w:r>
-    </w:p>
-    <w:p>
-      <w:pPr>
-        <w:rPr>
-          <w:rFonts w:hint="eastAsia"/>
-        </w:rPr>
-      </w:pPr>
+      <w:r>
+        <w:rPr>
+          <w:rFonts w:hint="eastAsia"/>
+        </w:rPr>
+        <w:t xml:space="preserve"> 保存8天数据</w:t>
+      </w:r>
+    </w:p>
+    <w:p/>
+    <w:p>
+      <w:r>
+        <w:rPr>
+          <w:rFonts w:hint="eastAsia"/>
+        </w:rPr>
+        <w:t>用户等需要去重的统计维度放set</w:t>
+      </w:r>
+      <w:r>
+        <w:t xml:space="preserve"> </w:t>
+      </w:r>
+      <w:r>
+        <w:rPr>
+          <w:rFonts w:hint="eastAsia"/>
+        </w:rPr>
+        <w:t>需要将每天的累计数据保存下来String</w:t>
+      </w:r>
+      <w:r>
+        <w:t>,</w:t>
+      </w:r>
+      <w:r>
+        <w:rPr>
+          <w:rFonts w:hint="eastAsia"/>
+        </w:rPr>
+        <w:t>先读取set的大小，再保存string</w:t>
+      </w:r>
+    </w:p>
+    <w:p/>
+    <w:p>
+      <w:pPr>
+        <w:pStyle w:val="4"/>
+        <w:rPr>
+          <w:rFonts w:hint="eastAsia"/>
+        </w:rPr>
+      </w:pPr>
+      <w:r>
+        <w:rPr>
+          <w:rFonts w:hint="eastAsia"/>
+        </w:rPr>
+        <w:t>主站访问用户</w:t>
+      </w:r>
+    </w:p>
+    <w:p>
+      <w:pPr>
+        <w:pStyle w:val="a7"/>
+        <w:numPr>
+          <w:ilvl w:val="0"/>
+          <w:numId w:val="3"/>
+        </w:numPr>
+        <w:ind w:firstLineChars="0"/>
+      </w:pPr>
+      <w:r>
+        <w:rPr>
+          <w:rFonts w:hint="eastAsia"/>
+        </w:rPr>
+        <w:t>终端</w:t>
+      </w:r>
+      <w:r>
+        <w:rPr>
+          <w:rFonts w:hint="eastAsia"/>
+        </w:rPr>
+        <w:t>:访问用户</w:t>
+      </w:r>
+      <w:r>
+        <w:rPr>
+          <w:rFonts w:hint="eastAsia"/>
+        </w:rPr>
+        <w:t>(set</w:t>
+      </w:r>
+      <w:r>
+        <w:t>-2</w:t>
+      </w:r>
+      <w:r>
+        <w:rPr>
+          <w:rFonts w:hint="eastAsia"/>
+        </w:rPr>
+        <w:t>个key) 不需要映射id只保存对应的终端即可（按小时+按天）</w:t>
+      </w:r>
+    </w:p>
+    <w:p>
+      <w:pPr>
+        <w:pStyle w:val="a7"/>
+        <w:ind w:left="720" w:firstLineChars="0" w:firstLine="0"/>
+      </w:pPr>
+      <w:r>
+        <w:rPr>
+          <w:rFonts w:hint="eastAsia"/>
+        </w:rPr>
+        <w:t>终端</w:t>
+      </w:r>
+      <w:r>
+        <w:rPr>
+          <w:rFonts w:hint="eastAsia"/>
+        </w:rPr>
+        <w:t>_汇总</w:t>
+      </w:r>
+      <w:r>
+        <w:rPr>
+          <w:rFonts w:hint="eastAsia"/>
+        </w:rPr>
+        <w:t>:</w:t>
+      </w:r>
+      <w:r>
+        <w:rPr>
+          <w:rFonts w:hint="eastAsia"/>
+        </w:rPr>
+        <w:t xml:space="preserve"> </w:t>
+      </w:r>
+      <w:r>
+        <w:rPr>
+          <w:rFonts w:hint="eastAsia"/>
+        </w:rPr>
+        <w:t>访问用户</w:t>
+      </w:r>
+      <w:r>
+        <w:rPr>
+          <w:rFonts w:hint="eastAsia"/>
+        </w:rPr>
+        <w:t>（</w:t>
+      </w:r>
+      <w:r>
+        <w:rPr>
+          <w:rFonts w:hint="eastAsia"/>
+        </w:rPr>
+        <w:t>set</w:t>
+      </w:r>
+      <w:r>
+        <w:t>-2</w:t>
+      </w:r>
+      <w:r>
+        <w:rPr>
+          <w:rFonts w:hint="eastAsia"/>
+        </w:rPr>
+        <w:t>个key）(按小时+按天)</w:t>
+      </w:r>
+    </w:p>
+    <w:p>
+      <w:pPr>
+        <w:pStyle w:val="a7"/>
+        <w:ind w:left="720" w:firstLineChars="0" w:firstLine="0"/>
+      </w:pPr>
+    </w:p>
+    <w:p>
+      <w:pPr>
+        <w:ind w:firstLineChars="350" w:firstLine="735"/>
+      </w:pPr>
+      <w:r>
+        <w:rPr>
+          <w:rFonts w:hint="eastAsia"/>
+        </w:rPr>
+        <w:t>终端</w:t>
+      </w:r>
+      <w:r>
+        <w:rPr>
+          <w:rFonts w:hint="eastAsia"/>
+        </w:rPr>
+        <w:t>_ACCU</w:t>
+      </w:r>
+      <w:r>
+        <w:rPr>
+          <w:rFonts w:hint="eastAsia"/>
+        </w:rPr>
+        <w:t>:访问用户</w:t>
+      </w:r>
+      <w:r>
+        <w:rPr>
+          <w:rFonts w:hint="eastAsia"/>
+        </w:rPr>
+        <w:t>终端从0点到当前日志时间的累计量(string</w:t>
+      </w:r>
+      <w:r>
+        <w:t>-1</w:t>
+      </w:r>
+      <w:r>
+        <w:rPr>
+          <w:rFonts w:hint="eastAsia"/>
+        </w:rPr>
+        <w:t>个key)(按小时)</w:t>
+      </w:r>
+    </w:p>
+    <w:p>
+      <w:pPr>
+        <w:ind w:firstLineChars="350" w:firstLine="735"/>
+      </w:pPr>
+      <w:r>
+        <w:rPr>
+          <w:rFonts w:hint="eastAsia"/>
+        </w:rPr>
+        <w:t>终端</w:t>
+      </w:r>
+      <w:r>
+        <w:rPr>
+          <w:rFonts w:hint="eastAsia"/>
+        </w:rPr>
+        <w:t>_汇总_ACCU</w:t>
+      </w:r>
+      <w:r>
+        <w:rPr>
+          <w:rFonts w:hint="eastAsia"/>
+        </w:rPr>
+        <w:t>:</w:t>
+      </w:r>
+      <w:r>
+        <w:rPr>
+          <w:rFonts w:hint="eastAsia"/>
+        </w:rPr>
+        <w:t xml:space="preserve"> </w:t>
+      </w:r>
+      <w:r>
+        <w:rPr>
+          <w:rFonts w:hint="eastAsia"/>
+        </w:rPr>
+        <w:t>访问用户终端</w:t>
+      </w:r>
+      <w:r>
+        <w:rPr>
+          <w:rFonts w:hint="eastAsia"/>
+        </w:rPr>
+        <w:t>汇总</w:t>
+      </w:r>
+      <w:r>
+        <w:rPr>
+          <w:rFonts w:hint="eastAsia"/>
+        </w:rPr>
+        <w:t xml:space="preserve"> </w:t>
+      </w:r>
+      <w:r>
+        <w:rPr>
+          <w:rFonts w:hint="eastAsia"/>
+        </w:rPr>
+        <w:t>(string</w:t>
+      </w:r>
+      <w:r>
+        <w:t>-1</w:t>
+      </w:r>
+      <w:r>
+        <w:rPr>
+          <w:rFonts w:hint="eastAsia"/>
+        </w:rPr>
+        <w:t>个key)(按小时</w:t>
+      </w:r>
+      <w:bookmarkStart w:id="0" w:name="_GoBack"/>
+      <w:bookmarkEnd w:id="0"/>
+      <w:r>
+        <w:rPr>
+          <w:rFonts w:hint="eastAsia"/>
+        </w:rPr>
+        <w:t>)</w:t>
+      </w:r>
     </w:p>
     <w:p/>
     <w:p/>
@@ -120,17 +369,59 @@
       <w:pPr>
         <w:pStyle w:val="a7"/>
         <w:ind w:left="720" w:firstLineChars="0" w:firstLine="0"/>
-        <w:rPr>
-          <w:rFonts w:hint="eastAsia"/>
-        </w:rPr>
-      </w:pPr>
-      <w:bookmarkStart w:id="0" w:name="_GoBack"/>
-      <w:bookmarkEnd w:id="0"/>
-    </w:p>
-    <w:p>
-      <w:pPr>
-        <w:pStyle w:val="a7"/>
-        <w:ind w:left="360"/>
+      </w:pPr>
+      <w:r>
+        <w:rPr>
+          <w:rFonts w:hint="eastAsia"/>
+        </w:rPr>
+        <w:t>终端:</w:t>
+      </w:r>
+      <w:r>
+        <w:rPr>
+          <w:rFonts w:hint="eastAsia"/>
+        </w:rPr>
+        <w:t xml:space="preserve"> </w:t>
+      </w:r>
+      <w:r>
+        <w:rPr>
+          <w:rFonts w:hint="eastAsia"/>
+        </w:rPr>
+        <w:t>订单维度对应新消用户总的值（String</w:t>
+      </w:r>
+      <w:r>
+        <w:t>-</w:t>
+      </w:r>
+      <w:r>
+        <w:t>2</w:t>
+      </w:r>
+      <w:r>
+        <w:rPr>
+          <w:rFonts w:hint="eastAsia"/>
+        </w:rPr>
+        <w:t>个key）(</w:t>
+      </w:r>
+      <w:r>
+        <w:rPr>
+          <w:rFonts w:hint="eastAsia"/>
+        </w:rPr>
+        <w:t>按小时+</w:t>
+      </w:r>
+      <w:r>
+        <w:rPr>
+          <w:rFonts w:hint="eastAsia"/>
+        </w:rPr>
+        <w:t>按天)</w:t>
+      </w:r>
+    </w:p>
+    <w:p>
+      <w:pPr>
+        <w:pStyle w:val="a7"/>
+        <w:ind w:left="720" w:firstLineChars="0" w:firstLine="0"/>
+      </w:pPr>
+    </w:p>
+    <w:p>
+      <w:pPr>
+        <w:ind w:firstLineChars="300" w:firstLine="630"/>
       </w:pPr>
       <w:r>
         <w:rPr>
@@ -142,7 +433,13 @@
         <w:rPr>
           <w:rFonts w:hint="eastAsia"/>
         </w:rPr>
-        <w:t>_ALL</w:t>
+        <w:t>ALL</w:t>
+      </w:r>
+      <w:r>
+        <w:rPr>
+          <w:rFonts w:hint="eastAsia"/>
+        </w:rPr>
+        <w:t>_SUM</w:t>
       </w:r>
       <w:r>
         <w:rPr>
@@ -175,7 +472,7 @@
         <w:t>(set</w:t>
       </w:r>
       <w:r>
-        <w:t>-1</w:t>
+        <w:t>-2</w:t>
       </w:r>
       <w:r>
         <w:rPr>
@@ -183,16 +480,76 @@
         </w:rPr>
         <w:t>个key)</w:t>
       </w:r>
-    </w:p>
-    <w:p>
-      <w:pPr>
-        <w:ind w:left="840"/>
-      </w:pPr>
-      <w:r>
-        <w:rPr>
-          <w:rFonts w:hint="eastAsia"/>
-        </w:rPr>
-        <w:t>(按小时)</w:t>
+      <w:r>
+        <w:rPr>
+          <w:rFonts w:hint="eastAsia"/>
+        </w:rPr>
+        <w:t>(按小时</w:t>
+      </w:r>
+      <w:r>
+        <w:rPr>
+          <w:rFonts w:hint="eastAsia"/>
+        </w:rPr>
+        <w:t>+按天</w:t>
+      </w:r>
+      <w:r>
+        <w:rPr>
+          <w:rFonts w:hint="eastAsia"/>
+        </w:rPr>
+        <w:t>)</w:t>
+      </w:r>
+    </w:p>
+    <w:p>
+      <w:pPr>
+        <w:ind w:firstLineChars="300" w:firstLine="630"/>
+      </w:pPr>
+      <w:r>
+        <w:rPr>
+          <w:rFonts w:hint="eastAsia"/>
+        </w:rPr>
+        <w:t>终端</w:t>
+      </w:r>
+      <w:r>
+        <w:rPr>
+          <w:rFonts w:hint="eastAsia"/>
+        </w:rPr>
+        <w:t>ALL</w:t>
+      </w:r>
+      <w:r>
+        <w:rPr>
+          <w:rFonts w:hint="eastAsia"/>
+        </w:rPr>
+        <w:t>_SUM</w:t>
+      </w:r>
+      <w:r>
+        <w:rPr>
+          <w:rFonts w:hint="eastAsia"/>
+        </w:rPr>
+        <w:t>:各端总的新消用户总的值 (string</w:t>
+      </w:r>
+      <w:r>
+        <w:t>-</w:t>
+      </w:r>
+      <w:r>
+        <w:t>2</w:t>
+      </w:r>
+      <w:r>
+        <w:rPr>
+          <w:rFonts w:hint="eastAsia"/>
+        </w:rPr>
+        <w:t>个key)(</w:t>
+      </w:r>
+      <w:r>
+        <w:rPr>
+          <w:rFonts w:hint="eastAsia"/>
+        </w:rPr>
+        <w:t>按小时+</w:t>
+      </w:r>
+      <w:r>
+        <w:rPr>
+          <w:rFonts w:hint="eastAsia"/>
+        </w:rPr>
+        <w:t>按天)</w:t>
       </w:r>
     </w:p>
     <w:p>
@@ -309,13 +666,367 @@
         <w:t>：订单维度对应新消用户(set</w:t>
       </w:r>
       <w:r>
-        <w:t>-1</w:t>
-      </w:r>
-      <w:r>
-        <w:rPr>
-          <w:rFonts w:hint="eastAsia"/>
-        </w:rPr>
-        <w:t>个key) 不需要映射id只保存对应的终端即可（按小时）</w:t>
+        <w:t>-</w:t>
+      </w:r>
+      <w:r>
+        <w:t>2</w:t>
+      </w:r>
+      <w:r>
+        <w:rPr>
+          <w:rFonts w:hint="eastAsia"/>
+        </w:rPr>
+        <w:t>个key) 不需要映射id只保存对应的终端即可（按小时</w:t>
+      </w:r>
+      <w:r>
+        <w:rPr>
+          <w:rFonts w:hint="eastAsia"/>
+        </w:rPr>
+        <w:t xml:space="preserve"> + 按天</w:t>
+      </w:r>
+      <w:r>
+        <w:rPr>
+          <w:rFonts w:hint="eastAsia"/>
+        </w:rPr>
+        <w:t>）</w:t>
+      </w:r>
+    </w:p>
+    <w:p>
+      <w:pPr>
+        <w:pStyle w:val="a7"/>
+        <w:ind w:left="720" w:firstLineChars="0" w:firstLine="0"/>
+      </w:pPr>
+    </w:p>
+    <w:p>
+      <w:pPr>
+        <w:pStyle w:val="a7"/>
+        <w:ind w:left="720" w:firstLineChars="0" w:firstLine="0"/>
+      </w:pPr>
+      <w:r>
+        <w:t>I</w:t>
+      </w:r>
+      <w:r>
+        <w:rPr>
+          <w:rFonts w:hint="eastAsia"/>
+        </w:rPr>
+        <w:t>d</w:t>
+      </w:r>
+      <w:r>
+        <w:t>+</w:t>
+      </w:r>
+      <w:r>
+        <w:rPr>
+          <w:rFonts w:hint="eastAsia"/>
+        </w:rPr>
+        <w:t>终端</w:t>
+      </w:r>
+      <w:r>
+        <w:rPr>
+          <w:rFonts w:hint="eastAsia"/>
+        </w:rPr>
+        <w:t>_SUM</w:t>
+      </w:r>
+      <w:r>
+        <w:rPr>
+          <w:rFonts w:hint="eastAsia"/>
+        </w:rPr>
+        <w:t>：总的值（String</w:t>
+      </w:r>
+      <w:r>
+        <w:t>-2</w:t>
+      </w:r>
+      <w:r>
+        <w:rPr>
+          <w:rFonts w:hint="eastAsia"/>
+        </w:rPr>
+        <w:t>个key）(按小时+按天)</w:t>
+      </w:r>
+    </w:p>
+    <w:p>
+      <w:pPr>
+        <w:pStyle w:val="a7"/>
+        <w:ind w:left="720" w:firstLineChars="0" w:firstLine="0"/>
+      </w:pPr>
+      <w:r>
+        <w:t>I</w:t>
+      </w:r>
+      <w:r>
+        <w:rPr>
+          <w:rFonts w:hint="eastAsia"/>
+        </w:rPr>
+        <w:t>d</w:t>
+      </w:r>
+      <w:r>
+        <w:t>+</w:t>
+      </w:r>
+      <w:r>
+        <w:rPr>
+          <w:rFonts w:hint="eastAsia"/>
+        </w:rPr>
+        <w:t>终端_ALL</w:t>
+      </w:r>
+      <w:r>
+        <w:t>_SUM</w:t>
+      </w:r>
+      <w:r>
+        <w:rPr>
+          <w:rFonts w:hint="eastAsia"/>
+        </w:rPr>
+        <w:t>：总的值（String</w:t>
+      </w:r>
+      <w:r>
+        <w:t>-2</w:t>
+      </w:r>
+      <w:r>
+        <w:rPr>
+          <w:rFonts w:hint="eastAsia"/>
+        </w:rPr>
+        <w:t>个key）(按小时+按天)</w:t>
+      </w:r>
+    </w:p>
+    <w:p>
+      <w:pPr>
+        <w:pStyle w:val="a7"/>
+        <w:ind w:left="720" w:firstLineChars="0" w:firstLine="0"/>
+      </w:pPr>
+    </w:p>
+    <w:p>
+      <w:pPr>
+        <w:pStyle w:val="a7"/>
+        <w:ind w:left="720" w:firstLineChars="0" w:firstLine="0"/>
+      </w:pPr>
+    </w:p>
+    <w:p>
+      <w:pPr>
+        <w:pStyle w:val="a7"/>
+        <w:numPr>
+          <w:ilvl w:val="0"/>
+          <w:numId w:val="7"/>
+        </w:numPr>
+        <w:ind w:firstLineChars="0"/>
+      </w:pPr>
+      <w:r>
+        <w:rPr>
+          <w:rFonts w:hint="eastAsia"/>
+        </w:rPr>
+        <w:t>终端:各端总的新消</w:t>
+      </w:r>
+      <w:r>
+        <w:rPr>
+          <w:rFonts w:hint="eastAsia"/>
+        </w:rPr>
+        <w:t>(set</w:t>
+      </w:r>
+      <w:r>
+        <w:t>-2</w:t>
+      </w:r>
+      <w:r>
+        <w:rPr>
+          <w:rFonts w:hint="eastAsia"/>
+        </w:rPr>
+        <w:t>个key)</w:t>
+      </w:r>
+      <w:r>
+        <w:rPr>
+          <w:rFonts w:hint="eastAsia"/>
+        </w:rPr>
+        <w:t xml:space="preserve"> </w:t>
+      </w:r>
+      <w:r>
+        <w:t>(</w:t>
+      </w:r>
+      <w:r>
+        <w:rPr>
+          <w:rFonts w:hint="eastAsia"/>
+        </w:rPr>
+        <w:t>按小时+按天）</w:t>
+      </w:r>
+    </w:p>
+    <w:p>
+      <w:pPr>
+        <w:ind w:firstLineChars="400" w:firstLine="840"/>
+      </w:pPr>
+      <w:r>
+        <w:rPr>
+          <w:rFonts w:hint="eastAsia"/>
+        </w:rPr>
+        <w:lastRenderedPageBreak/>
+        <w:t>终端</w:t>
+      </w:r>
+      <w:r>
+        <w:rPr>
+          <w:rFonts w:hint="eastAsia"/>
+        </w:rPr>
+        <w:t>_</w:t>
+      </w:r>
+      <w:r>
+        <w:t>ALL</w:t>
+      </w:r>
+      <w:r>
+        <w:rPr>
+          <w:rFonts w:hint="eastAsia"/>
+        </w:rPr>
+        <w:t>:</w:t>
+      </w:r>
+      <w:r>
+        <w:rPr>
+          <w:rFonts w:hint="eastAsia"/>
+        </w:rPr>
+        <w:t xml:space="preserve"> </w:t>
+      </w:r>
+      <w:r>
+        <w:rPr>
+          <w:rFonts w:hint="eastAsia"/>
+        </w:rPr>
+        <w:t xml:space="preserve">端总的新消用户 </w:t>
+      </w:r>
+      <w:r>
+        <w:rPr>
+          <w:rFonts w:hint="eastAsia"/>
+        </w:rPr>
+        <w:t>(set</w:t>
+      </w:r>
+      <w:r>
+        <w:t>-</w:t>
+      </w:r>
+      <w:r>
+        <w:t>2</w:t>
+      </w:r>
+      <w:r>
+        <w:rPr>
+          <w:rFonts w:hint="eastAsia"/>
+        </w:rPr>
+        <w:t>个key)</w:t>
+      </w:r>
+      <w:r>
+        <w:rPr>
+          <w:rFonts w:hint="eastAsia"/>
+        </w:rPr>
+        <w:t>(按小时</w:t>
+      </w:r>
+      <w:r>
+        <w:rPr>
+          <w:rFonts w:hint="eastAsia"/>
+        </w:rPr>
+        <w:t>+按天</w:t>
+      </w:r>
+      <w:r>
+        <w:rPr>
+          <w:rFonts w:hint="eastAsia"/>
+        </w:rPr>
+        <w:t>)</w:t>
+      </w:r>
+    </w:p>
+    <w:p>
+      <w:pPr>
+        <w:pStyle w:val="a7"/>
+        <w:ind w:left="720" w:firstLineChars="0" w:firstLine="0"/>
+      </w:pPr>
+    </w:p>
+    <w:p>
+      <w:pPr>
+        <w:ind w:firstLineChars="400" w:firstLine="840"/>
+      </w:pPr>
+      <w:r>
+        <w:rPr>
+          <w:rFonts w:hint="eastAsia"/>
+        </w:rPr>
+        <w:t>终端</w:t>
+      </w:r>
+      <w:r>
+        <w:rPr>
+          <w:rFonts w:hint="eastAsia"/>
+        </w:rPr>
+        <w:t>ALL</w:t>
+      </w:r>
+      <w:r>
+        <w:rPr>
+          <w:rFonts w:hint="eastAsia"/>
+        </w:rPr>
+        <w:t>_SUM</w:t>
+      </w:r>
+      <w:r>
+        <w:rPr>
+          <w:rFonts w:hint="eastAsia"/>
+        </w:rPr>
+        <w:t>：总的值（String</w:t>
+      </w:r>
+      <w:r>
+        <w:t>-2</w:t>
+      </w:r>
+      <w:r>
+        <w:rPr>
+          <w:rFonts w:hint="eastAsia"/>
+        </w:rPr>
+        <w:t>个key）(按小时+按天)</w:t>
+      </w:r>
+    </w:p>
+    <w:p>
+      <w:pPr>
+        <w:pStyle w:val="a7"/>
+        <w:ind w:left="720" w:firstLineChars="50" w:firstLine="105"/>
+      </w:pPr>
+      <w:r>
+        <w:rPr>
+          <w:rFonts w:hint="eastAsia"/>
+        </w:rPr>
+        <w:t>终端ALL</w:t>
+      </w:r>
+      <w:r>
+        <w:t>_SUM</w:t>
+      </w:r>
+      <w:r>
+        <w:rPr>
+          <w:rFonts w:hint="eastAsia"/>
+        </w:rPr>
+        <w:t>：总的值（String</w:t>
+      </w:r>
+      <w:r>
+        <w:t>-2</w:t>
+      </w:r>
+      <w:r>
+        <w:rPr>
+          <w:rFonts w:hint="eastAsia"/>
+        </w:rPr>
+        <w:t>个key）(按小时+按天)</w:t>
+      </w:r>
+    </w:p>
+    <w:p>
+      <w:pPr>
+        <w:pStyle w:val="a7"/>
+        <w:ind w:left="720" w:firstLineChars="0" w:firstLine="0"/>
+      </w:pPr>
+    </w:p>
+    <w:p>
+      <w:pPr>
+        <w:pStyle w:val="a7"/>
+        <w:ind w:left="360" w:firstLineChars="0" w:firstLine="0"/>
+      </w:pPr>
+    </w:p>
+    <w:p>
+      <w:pPr>
+        <w:pStyle w:val="2"/>
+      </w:pPr>
+      <w:r>
+        <w:rPr>
+          <w:rFonts w:hint="eastAsia"/>
+        </w:rPr>
+        <w:t>新消金额统计</w:t>
+      </w:r>
+    </w:p>
+    <w:p>
+      <w:pPr>
+        <w:pStyle w:val="a7"/>
+        <w:numPr>
+          <w:ilvl w:val="0"/>
+          <w:numId w:val="4"/>
+        </w:numPr>
+        <w:ind w:firstLineChars="0"/>
+      </w:pPr>
+      <w:r>
+        <w:rPr>
+          <w:rFonts w:hint="eastAsia"/>
+        </w:rPr>
+        <w:t>订单维度</w:t>
       </w:r>
     </w:p>
     <w:p>
@@ -331,43 +1042,83 @@
         <w:rPr>
           <w:rFonts w:hint="eastAsia"/>
         </w:rPr>
-        <w:t>终端:各端总的新消</w:t>
-      </w:r>
-      <w:r>
-        <w:rPr>
-          <w:rFonts w:hint="eastAsia"/>
-        </w:rPr>
-        <w:t>(set</w:t>
-      </w:r>
-      <w:r>
-        <w:t>-2</w:t>
-      </w:r>
-      <w:r>
-        <w:rPr>
-          <w:rFonts w:hint="eastAsia"/>
-        </w:rPr>
-        <w:t>个key)</w:t>
-      </w:r>
-    </w:p>
-    <w:p>
-      <w:pPr>
-        <w:pStyle w:val="a7"/>
-        <w:ind w:left="720" w:firstLineChars="0" w:firstLine="0"/>
-      </w:pPr>
-      <w:r>
-        <w:rPr>
-          <w:rFonts w:hint="eastAsia"/>
-        </w:rPr>
-        <w:t xml:space="preserve"> </w:t>
-      </w:r>
-      <w:r>
-        <w:t>(</w:t>
-      </w:r>
-      <w:r>
-        <w:rPr>
-          <w:rFonts w:hint="eastAsia"/>
-        </w:rPr>
-        <w:t>按小时+按天）</w:t>
+        <w:t>终端：订单维度对应新消金额(</w:t>
+      </w:r>
+      <w:r>
+        <w:t>zset-2</w:t>
+      </w:r>
+      <w:r>
+        <w:rPr>
+          <w:rFonts w:hint="eastAsia"/>
+        </w:rPr>
+        <w:t>个key</w:t>
+      </w:r>
+      <w:r>
+        <w:t>)</w:t>
+      </w:r>
+      <w:r>
+        <w:rPr>
+          <w:rFonts w:hint="eastAsia"/>
+        </w:rPr>
+        <w:t xml:space="preserve"> 不需要映射id只保存对应的终端即可（按小时+按天）</w:t>
+      </w:r>
+    </w:p>
+    <w:p>
+      <w:pPr>
+        <w:pStyle w:val="a7"/>
+        <w:ind w:left="720" w:firstLineChars="0" w:firstLine="0"/>
+      </w:pPr>
+      <w:r>
+        <w:rPr>
+          <w:rFonts w:hint="eastAsia"/>
+        </w:rPr>
+        <w:t>终端-累计:各端总的新消金额 把各端的string累加(string</w:t>
+      </w:r>
+      <w:r>
+        <w:t>-</w:t>
+      </w:r>
+      <w:r>
+        <w:rPr>
+          <w:rFonts w:hint="eastAsia"/>
+        </w:rPr>
+        <w:t>2个key)</w:t>
+      </w:r>
+      <w:r>
+        <w:t xml:space="preserve"> (</w:t>
+      </w:r>
+      <w:r>
+        <w:rPr>
+          <w:rFonts w:hint="eastAsia"/>
+        </w:rPr>
+        <w:t>按小时+按天</w:t>
+      </w:r>
+      <w:r>
+        <w:t xml:space="preserve">) </w:t>
+      </w:r>
+    </w:p>
+    <w:p>
+      <w:pPr>
+        <w:pStyle w:val="a7"/>
+        <w:numPr>
+          <w:ilvl w:val="0"/>
+          <w:numId w:val="3"/>
+        </w:numPr>
+        <w:ind w:firstLineChars="0"/>
+      </w:pPr>
+      <w:r>
+        <w:rPr>
+          <w:rFonts w:hint="eastAsia"/>
+        </w:rPr>
+        <w:t>终端_ALL：订单维度对应新消金额(</w:t>
+      </w:r>
+      <w:r>
+        <w:t>zset -1</w:t>
+      </w:r>
+      <w:r>
+        <w:rPr>
+          <w:rFonts w:hint="eastAsia"/>
+        </w:rPr>
+        <w:t>个key) 不需要映射id只保存对应的终端即可（按小时）</w:t>
       </w:r>
     </w:p>
     <w:p>
@@ -388,9 +1139,21 @@
         <w:t>_</w:t>
       </w:r>
       <w:r>
+        <w:rPr>
+          <w:rFonts w:hint="eastAsia"/>
+        </w:rPr>
         <w:t>ALL</w:t>
       </w:r>
       <w:r>
+        <w:t>-</w:t>
+      </w:r>
+      <w:r>
+        <w:rPr>
+          <w:rFonts w:hint="eastAsia"/>
+        </w:rPr>
+        <w:t>累计</w:t>
+      </w:r>
+      <w:r>
         <w:rPr>
           <w:rFonts w:hint="eastAsia"/>
         </w:rPr>
@@ -400,61 +1163,47 @@
         <w:rPr>
           <w:rFonts w:hint="eastAsia"/>
         </w:rPr>
-        <w:t xml:space="preserve"> </w:t>
-      </w:r>
-      <w:r>
-        <w:rPr>
-          <w:rFonts w:hint="eastAsia"/>
-        </w:rPr>
-        <w:t xml:space="preserve">端总的新消用户 </w:t>
-      </w:r>
-      <w:r>
-        <w:rPr>
-          <w:rFonts w:hint="eastAsia"/>
-        </w:rPr>
-        <w:t>(set</w:t>
-      </w:r>
-      <w:r>
-        <w:t>-1</w:t>
-      </w:r>
-      <w:r>
-        <w:rPr>
-          <w:rFonts w:hint="eastAsia"/>
-        </w:rPr>
-        <w:t>个key)</w:t>
-      </w:r>
-      <w:r>
-        <w:rPr>
-          <w:rFonts w:hint="eastAsia"/>
-        </w:rPr>
-        <w:t>(按小时)</w:t>
-      </w:r>
-    </w:p>
-    <w:p>
-      <w:pPr>
-        <w:pStyle w:val="a7"/>
-        <w:ind w:left="720" w:firstLineChars="0" w:firstLine="0"/>
-      </w:pPr>
-    </w:p>
-    <w:p>
-      <w:pPr>
-        <w:pStyle w:val="a7"/>
-        <w:ind w:left="360" w:firstLineChars="0" w:firstLine="0"/>
-        <w:rPr>
-          <w:rFonts w:hint="eastAsia"/>
-        </w:rPr>
-      </w:pPr>
-    </w:p>
-    <w:p>
-      <w:pPr>
-        <w:pStyle w:val="2"/>
-      </w:pPr>
-      <w:r>
-        <w:rPr>
-          <w:rFonts w:hint="eastAsia"/>
-        </w:rPr>
-        <w:t>新消金额统计</w:t>
-      </w:r>
+        <w:t>所有</w:t>
+      </w:r>
+      <w:r>
+        <w:rPr>
+          <w:rFonts w:hint="eastAsia"/>
+        </w:rPr>
+        <w:t>端总的新消金额 把各端的string累加</w:t>
+      </w:r>
+      <w:r>
+        <w:rPr>
+          <w:rFonts w:hint="eastAsia"/>
+        </w:rPr>
+        <w:t>(string</w:t>
+      </w:r>
+      <w:r>
+        <w:t>-</w:t>
+      </w:r>
+      <w:r>
+        <w:rPr>
+          <w:rFonts w:hint="eastAsia"/>
+        </w:rPr>
+        <w:t>1个key)</w:t>
+      </w:r>
+      <w:r>
+        <w:t xml:space="preserve"> (</w:t>
+      </w:r>
+      <w:r>
+        <w:rPr>
+          <w:rFonts w:hint="eastAsia"/>
+        </w:rPr>
+        <w:t>按小时</w:t>
+      </w:r>
+      <w:r>
+        <w:t>)</w:t>
+      </w:r>
+    </w:p>
+    <w:p>
+      <w:pPr>
+        <w:pStyle w:val="a7"/>
+        <w:ind w:left="720" w:firstLineChars="0" w:firstLine="0"/>
+      </w:pPr>
     </w:p>
     <w:p>
       <w:pPr>
@@ -469,7 +1218,7 @@
         <w:rPr>
           <w:rFonts w:hint="eastAsia"/>
         </w:rPr>
-        <w:t>订单维度</w:t>
+        <w:t>类目 商品 sku维度</w:t>
       </w:r>
     </w:p>
     <w:p>
@@ -485,7 +1234,7 @@
         <w:rPr>
           <w:rFonts w:hint="eastAsia"/>
         </w:rPr>
-        <w:t>终端：订单维度对应新消金额(</w:t>
+        <w:t>终端：订单维度对应新消金额</w:t>
       </w:r>
       <w:r>
         <w:t>zset-2</w:t>
@@ -503,19 +1252,37 @@
         <w:rPr>
           <w:rFonts w:hint="eastAsia"/>
         </w:rPr>
-        <w:t xml:space="preserve"> 不需要映射id只保存对应的终端即可（按小时+按天）</w:t>
-      </w:r>
-    </w:p>
-    <w:p>
-      <w:pPr>
-        <w:pStyle w:val="a7"/>
-        <w:ind w:left="720" w:firstLineChars="0" w:firstLine="0"/>
-      </w:pPr>
-      <w:r>
-        <w:rPr>
-          <w:rFonts w:hint="eastAsia"/>
-        </w:rPr>
-        <w:t>终端-累计:各端总的新消金额 把各端的string累加(string</w:t>
+        <w:t xml:space="preserve"> 需要映射id只保存对应的终端即可（按小时+按天）</w:t>
+      </w:r>
+    </w:p>
+    <w:p>
+      <w:pPr>
+        <w:pStyle w:val="a7"/>
+        <w:ind w:left="720" w:firstLineChars="0" w:firstLine="0"/>
+      </w:pPr>
+      <w:r>
+        <w:rPr>
+          <w:rFonts w:hint="eastAsia"/>
+        </w:rPr>
+        <w:t>终端-累计:</w:t>
+      </w:r>
+      <w:r>
+        <w:rPr>
+          <w:rFonts w:hint="eastAsia"/>
+        </w:rPr>
+        <w:t xml:space="preserve"> </w:t>
+      </w:r>
+      <w:r>
+        <w:rPr>
+          <w:rFonts w:hint="eastAsia"/>
+        </w:rPr>
+        <w:t>各端总的新消金额</w:t>
+      </w:r>
+      <w:r>
+        <w:rPr>
+          <w:rFonts w:hint="eastAsia"/>
+        </w:rPr>
+        <w:t xml:space="preserve"> 把各端的String累加(string</w:t>
       </w:r>
       <w:r>
         <w:t>-</w:t>
@@ -555,37 +1322,55 @@
         <w:t>终端_ALL：订单维度对应新消金额(</w:t>
       </w:r>
       <w:r>
-        <w:t>zset -1</w:t>
-      </w:r>
-      <w:r>
-        <w:rPr>
-          <w:rFonts w:hint="eastAsia"/>
-        </w:rPr>
-        <w:t>个key) 不需要映射id只保存对应的终端即可（按小时）</w:t>
-      </w:r>
-    </w:p>
-    <w:p>
-      <w:pPr>
-        <w:pStyle w:val="a7"/>
-        <w:ind w:left="720" w:firstLineChars="0" w:firstLine="0"/>
-      </w:pPr>
-      <w:r>
-        <w:rPr>
-          <w:rFonts w:hint="eastAsia"/>
-        </w:rPr>
-        <w:t>终端</w:t>
-      </w:r>
-      <w:r>
-        <w:rPr>
-          <w:rFonts w:hint="eastAsia"/>
-        </w:rPr>
-        <w:t>_</w:t>
-      </w:r>
-      <w:r>
-        <w:rPr>
-          <w:rFonts w:hint="eastAsia"/>
-        </w:rPr>
-        <w:t>ALL</w:t>
+        <w:t>zset-2</w:t>
+      </w:r>
+      <w:r>
+        <w:rPr>
+          <w:rFonts w:hint="eastAsia"/>
+        </w:rPr>
+        <w:t>个key) 需要映射id只保存对应的终端即可（按小时</w:t>
+      </w:r>
+      <w:r>
+        <w:rPr>
+          <w:rFonts w:hint="eastAsia"/>
+        </w:rPr>
+        <w:t>+按天</w:t>
+      </w:r>
+      <w:r>
+        <w:rPr>
+          <w:rFonts w:hint="eastAsia"/>
+        </w:rPr>
+        <w:t>）</w:t>
+      </w:r>
+    </w:p>
+    <w:p>
+      <w:pPr>
+        <w:pStyle w:val="a7"/>
+        <w:ind w:left="720" w:firstLineChars="0" w:firstLine="0"/>
+      </w:pPr>
+      <w:r>
+        <w:rPr>
+          <w:rFonts w:hint="eastAsia"/>
+        </w:rPr>
+        <w:t>终端_ALL-累计:</w:t>
+      </w:r>
+      <w:r>
+        <w:rPr>
+          <w:rFonts w:hint="eastAsia"/>
+        </w:rPr>
+        <w:t xml:space="preserve"> </w:t>
+      </w:r>
+      <w:r>
+        <w:rPr>
+          <w:rFonts w:hint="eastAsia"/>
+        </w:rPr>
+        <w:t>所有端总的新消金额</w:t>
+      </w:r>
+      <w:r>
+        <w:rPr>
+          <w:rFonts w:hint="eastAsia"/>
+        </w:rPr>
+        <w:t xml:space="preserve"> 把各端的String累加(string</w:t>
       </w:r>
       <w:r>
         <w:t>-</w:t>
@@ -594,40 +1379,13 @@
         <w:rPr>
           <w:rFonts w:hint="eastAsia"/>
         </w:rPr>
-        <w:t>累计</w:t>
-      </w:r>
-      <w:r>
-        <w:rPr>
-          <w:rFonts w:hint="eastAsia"/>
-        </w:rPr>
-        <w:t>:</w:t>
-      </w:r>
-      <w:r>
-        <w:rPr>
-          <w:rFonts w:hint="eastAsia"/>
-        </w:rPr>
-        <w:t>所有</w:t>
-      </w:r>
-      <w:r>
-        <w:rPr>
-          <w:rFonts w:hint="eastAsia"/>
-        </w:rPr>
-        <w:t>端总的新消金额 把各端的string累加</w:t>
-      </w:r>
-      <w:r>
-        <w:rPr>
-          <w:rFonts w:hint="eastAsia"/>
-        </w:rPr>
-        <w:t>(string</w:t>
-      </w:r>
-      <w:r>
-        <w:t>-</w:t>
-      </w:r>
-      <w:r>
-        <w:rPr>
-          <w:rFonts w:hint="eastAsia"/>
-        </w:rPr>
-        <w:t>1个key)</w:t>
+        <w:t>2</w:t>
+      </w:r>
+      <w:r>
+        <w:rPr>
+          <w:rFonts w:hint="eastAsia"/>
+        </w:rPr>
+        <w:t>个key)</w:t>
       </w:r>
       <w:r>
         <w:t xml:space="preserve"> (</w:t>
@@ -639,6 +1397,12 @@
         <w:t>按小时</w:t>
       </w:r>
       <w:r>
+        <w:rPr>
+          <w:rFonts w:hint="eastAsia"/>
+        </w:rPr>
+        <w:t>+按天</w:t>
+      </w:r>
+      <w:r>
         <w:t>)</w:t>
       </w:r>
     </w:p>
@@ -651,17 +1415,38 @@
     <w:p>
       <w:pPr>
         <w:pStyle w:val="a7"/>
-        <w:numPr>
-          <w:ilvl w:val="0"/>
-          <w:numId w:val="4"/>
-        </w:numPr>
-        <w:ind w:firstLineChars="0"/>
-      </w:pPr>
-      <w:r>
-        <w:rPr>
-          <w:rFonts w:hint="eastAsia"/>
-        </w:rPr>
-        <w:t>类目 商品 sku维度</w:t>
+        <w:ind w:left="720" w:firstLineChars="0" w:firstLine="0"/>
+      </w:pPr>
+    </w:p>
+    <w:p>
+      <w:pPr>
+        <w:pStyle w:val="a7"/>
+        <w:ind w:left="720" w:firstLineChars="0" w:firstLine="0"/>
+      </w:pPr>
+    </w:p>
+    <w:p>
+      <w:pPr>
+        <w:pStyle w:val="2"/>
+      </w:pPr>
+      <w:r>
+        <w:rPr>
+          <w:rFonts w:hint="eastAsia"/>
+        </w:rPr>
+        <w:t>销售金额统计</w:t>
+      </w:r>
+    </w:p>
+    <w:p>
+      <w:r>
+        <w:rPr>
+          <w:rFonts w:hint="eastAsia"/>
+        </w:rPr>
+        <w:t>1</w:t>
+      </w:r>
+      <w:r>
+        <w:rPr>
+          <w:rFonts w:hint="eastAsia"/>
+        </w:rPr>
+        <w:t>订单维度</w:t>
       </w:r>
     </w:p>
     <w:p>
@@ -677,7 +1462,19 @@
         <w:rPr>
           <w:rFonts w:hint="eastAsia"/>
         </w:rPr>
-        <w:t>终端：订单维度对应新消金额</w:t>
+        <w:t>终端：</w:t>
+      </w:r>
+      <w:r>
+        <w:rPr>
+          <w:rFonts w:hint="eastAsia"/>
+        </w:rPr>
+        <w:t>订单维度对应销售</w:t>
+      </w:r>
+      <w:r>
+        <w:rPr>
+          <w:rFonts w:hint="eastAsia"/>
+        </w:rPr>
+        <w:t>金额(</w:t>
       </w:r>
       <w:r>
         <w:t>zset-2</w:t>
@@ -695,44 +1492,19 @@
         <w:rPr>
           <w:rFonts w:hint="eastAsia"/>
         </w:rPr>
-        <w:t xml:space="preserve"> 需要映射id只保存对应的终端即可（按</w:t>
-      </w:r>
-      <w:r>
-        <w:rPr>
-          <w:rFonts w:hint="eastAsia"/>
-        </w:rPr>
-        <w:lastRenderedPageBreak/>
-        <w:t>小时+按天）</w:t>
-      </w:r>
-    </w:p>
-    <w:p>
-      <w:pPr>
-        <w:pStyle w:val="a7"/>
-        <w:ind w:left="720" w:firstLineChars="0" w:firstLine="0"/>
-      </w:pPr>
-      <w:r>
-        <w:rPr>
-          <w:rFonts w:hint="eastAsia"/>
-        </w:rPr>
-        <w:t>终端-累计:</w:t>
-      </w:r>
-      <w:r>
-        <w:rPr>
-          <w:rFonts w:hint="eastAsia"/>
-        </w:rPr>
-        <w:t xml:space="preserve"> </w:t>
-      </w:r>
-      <w:r>
-        <w:rPr>
-          <w:rFonts w:hint="eastAsia"/>
-        </w:rPr>
-        <w:t>各端总的新消金额</w:t>
-      </w:r>
-      <w:r>
-        <w:rPr>
-          <w:rFonts w:hint="eastAsia"/>
-        </w:rPr>
-        <w:t xml:space="preserve"> 把各端的String累加(string</w:t>
+        <w:t xml:space="preserve"> 不需要映射id只保存对应的终端即可（按小时+按天）</w:t>
+      </w:r>
+    </w:p>
+    <w:p>
+      <w:pPr>
+        <w:pStyle w:val="a7"/>
+        <w:ind w:left="720" w:firstLineChars="0" w:firstLine="0"/>
+      </w:pPr>
+      <w:r>
+        <w:rPr>
+          <w:rFonts w:hint="eastAsia"/>
+        </w:rPr>
+        <w:t>终端-累计:各端总的新消金额 把各端的string累加(string</w:t>
       </w:r>
       <w:r>
         <w:t>-</w:t>
@@ -769,40 +1541,22 @@
         <w:rPr>
           <w:rFonts w:hint="eastAsia"/>
         </w:rPr>
-        <w:t>终端_ALL：订单维度对应新消金额(</w:t>
-      </w:r>
-      <w:r>
-        <w:t>zset-2</w:t>
-      </w:r>
-      <w:r>
-        <w:rPr>
-          <w:rFonts w:hint="eastAsia"/>
-        </w:rPr>
-        <w:t>个key) 需要映射id只保存对应的终端即可（按小时</w:t>
-      </w:r>
-      <w:r>
-        <w:rPr>
-          <w:rFonts w:hint="eastAsia"/>
-        </w:rPr>
-        <w:t>+按天</w:t>
-      </w:r>
-      <w:r>
-        <w:rPr>
-          <w:rFonts w:hint="eastAsia"/>
-        </w:rPr>
-        <w:t>）</w:t>
-      </w:r>
-    </w:p>
-    <w:p>
-      <w:pPr>
-        <w:pStyle w:val="a7"/>
-        <w:ind w:left="720" w:firstLineChars="0" w:firstLine="0"/>
-      </w:pPr>
-      <w:r>
-        <w:rPr>
-          <w:rFonts w:hint="eastAsia"/>
-        </w:rPr>
-        <w:t>终端_ALL-累计:</w:t>
+        <w:t>终端</w:t>
+      </w:r>
+      <w:r>
+        <w:rPr>
+          <w:rFonts w:hint="eastAsia"/>
+        </w:rPr>
+        <w:t>A</w:t>
+      </w:r>
+      <w:r>
+        <w:t>LL</w:t>
+      </w:r>
+      <w:r>
+        <w:rPr>
+          <w:rFonts w:hint="eastAsia"/>
+        </w:rPr>
+        <w:t>:</w:t>
       </w:r>
       <w:r>
         <w:rPr>
@@ -814,13 +1568,28 @@
         <w:rPr>
           <w:rFonts w:hint="eastAsia"/>
         </w:rPr>
-        <w:t>所有端总的新消金额</w:t>
-      </w:r>
-      <w:r>
-        <w:rPr>
-          <w:rFonts w:hint="eastAsia"/>
-        </w:rPr>
-        <w:t xml:space="preserve"> 把各端的String累加(string</w:t>
+        <w:t>订单维度对应新消金额(</w:t>
+      </w:r>
+      <w:r>
+        <w:t>zset -1</w:t>
+      </w:r>
+      <w:r>
+        <w:rPr>
+          <w:rFonts w:hint="eastAsia"/>
+        </w:rPr>
+        <w:t>个key) 不需要映射id只保存对应的终端即可（按小时）</w:t>
+      </w:r>
+    </w:p>
+    <w:p>
+      <w:pPr>
+        <w:pStyle w:val="a7"/>
+        <w:ind w:left="720" w:firstLineChars="0" w:firstLine="0"/>
+      </w:pPr>
+      <w:r>
+        <w:rPr>
+          <w:rFonts w:hint="eastAsia"/>
+        </w:rPr>
+        <w:t>终端_ALL</w:t>
       </w:r>
       <w:r>
         <w:t>-</w:t>
@@ -829,6 +1598,15 @@
         <w:rPr>
           <w:rFonts w:hint="eastAsia"/>
         </w:rPr>
+        <w:t>累计:所有端总的新消金额 把各端的string累加(string</w:t>
+      </w:r>
+      <w:r>
+        <w:t>-</w:t>
+      </w:r>
+      <w:r>
+        <w:rPr>
+          <w:rFonts w:hint="eastAsia"/>
+        </w:rPr>
         <w:t>2</w:t>
       </w:r>
       <w:r>
@@ -847,12 +1625,6 @@
         <w:t>按小时</w:t>
       </w:r>
       <w:r>
-        <w:rPr>
-          <w:rFonts w:hint="eastAsia"/>
-        </w:rPr>
-        <w:t>+按天</w:t>
-      </w:r>
-      <w:r>
         <w:t>)</w:t>
       </w:r>
     </w:p>
@@ -869,34 +1641,17 @@
       </w:pPr>
     </w:p>
     <w:p>
-      <w:pPr>
-        <w:pStyle w:val="a7"/>
-        <w:ind w:left="720" w:firstLineChars="0" w:firstLine="0"/>
-      </w:pPr>
-    </w:p>
-    <w:p>
-      <w:pPr>
-        <w:pStyle w:val="2"/>
-      </w:pPr>
-      <w:r>
-        <w:rPr>
-          <w:rFonts w:hint="eastAsia"/>
-        </w:rPr>
-        <w:t>销售金额统计</w:t>
-      </w:r>
-    </w:p>
-    <w:p>
-      <w:r>
-        <w:rPr>
-          <w:rFonts w:hint="eastAsia"/>
-        </w:rPr>
-        <w:t>1</w:t>
-      </w:r>
-      <w:r>
-        <w:rPr>
-          <w:rFonts w:hint="eastAsia"/>
-        </w:rPr>
-        <w:t>订单维度</w:t>
+      <w:r>
+        <w:rPr>
+          <w:rFonts w:hint="eastAsia"/>
+        </w:rPr>
+        <w:t>2</w:t>
+      </w:r>
+      <w:r>
+        <w:rPr>
+          <w:rFonts w:hint="eastAsia"/>
+        </w:rPr>
+        <w:t>类目 商品 sku维度</w:t>
       </w:r>
     </w:p>
     <w:p>
@@ -912,70 +1667,65 @@
         <w:rPr>
           <w:rFonts w:hint="eastAsia"/>
         </w:rPr>
+        <w:t>终</w:t>
+      </w:r>
+      <w:r>
+        <w:rPr>
+          <w:rFonts w:hint="eastAsia"/>
+        </w:rPr>
+        <w:t>端：订单维度对应销售金额(</w:t>
+      </w:r>
+      <w:r>
+        <w:t>zset-2</w:t>
+      </w:r>
+      <w:r>
+        <w:rPr>
+          <w:rFonts w:hint="eastAsia"/>
+        </w:rPr>
+        <w:t>个key</w:t>
+      </w:r>
+      <w:r>
+        <w:t>)</w:t>
+      </w:r>
+      <w:r>
+        <w:rPr>
+          <w:rFonts w:hint="eastAsia"/>
+        </w:rPr>
+        <w:t xml:space="preserve"> 需要映射id只保存对应的终端即可（按小时+按天）</w:t>
+      </w:r>
+    </w:p>
+    <w:p>
+      <w:pPr>
+        <w:pStyle w:val="a7"/>
+        <w:ind w:left="720" w:firstLineChars="0" w:firstLine="0"/>
+      </w:pPr>
+      <w:r>
+        <w:rPr>
+          <w:rFonts w:hint="eastAsia"/>
+        </w:rPr>
+        <w:lastRenderedPageBreak/>
         <w:t>终端：</w:t>
       </w:r>
       <w:r>
         <w:rPr>
           <w:rFonts w:hint="eastAsia"/>
         </w:rPr>
-        <w:t>订单维度对应销售</w:t>
-      </w:r>
-      <w:r>
-        <w:rPr>
-          <w:rFonts w:hint="eastAsia"/>
-        </w:rPr>
-        <w:t>金额(</w:t>
-      </w:r>
-      <w:r>
-        <w:t>zset-2</w:t>
-      </w:r>
-      <w:r>
-        <w:rPr>
-          <w:rFonts w:hint="eastAsia"/>
-        </w:rPr>
-        <w:t>个key</w:t>
-      </w:r>
-      <w:r>
-        <w:t>)</w:t>
-      </w:r>
-      <w:r>
-        <w:rPr>
-          <w:rFonts w:hint="eastAsia"/>
-        </w:rPr>
-        <w:t xml:space="preserve"> 不需要映射id只保存对应的终端即可（按小时+按天）</w:t>
-      </w:r>
-    </w:p>
-    <w:p>
-      <w:pPr>
-        <w:pStyle w:val="a7"/>
-        <w:ind w:left="720" w:firstLineChars="0" w:firstLine="0"/>
-      </w:pPr>
-      <w:r>
-        <w:rPr>
-          <w:rFonts w:hint="eastAsia"/>
-        </w:rPr>
-        <w:t>终端-累计:各端总的新消金额 把各端的string累加(string</w:t>
-      </w:r>
-      <w:r>
-        <w:t>-</w:t>
-      </w:r>
-      <w:r>
-        <w:rPr>
-          <w:rFonts w:hint="eastAsia"/>
-        </w:rPr>
-        <w:t>2个key)</w:t>
-      </w:r>
-      <w:r>
-        <w:t xml:space="preserve"> (</w:t>
-      </w:r>
-      <w:r>
-        <w:rPr>
-          <w:rFonts w:hint="eastAsia"/>
-        </w:rPr>
-        <w:t>按小时+按天</w:t>
-      </w:r>
-      <w:r>
-        <w:t xml:space="preserve">) </w:t>
+        <w:t>订单维度对应销售金额</w:t>
+      </w:r>
+      <w:r>
+        <w:rPr>
+          <w:rFonts w:hint="eastAsia"/>
+        </w:rPr>
+        <w:t>(</w:t>
+      </w:r>
+      <w:r>
+        <w:t>string-2</w:t>
+      </w:r>
+      <w:r>
+        <w:rPr>
+          <w:rFonts w:hint="eastAsia"/>
+        </w:rPr>
+        <w:t>个key) 需要映射id只保存对应的终端即可（按小时+按天）</w:t>
       </w:r>
     </w:p>
     <w:p>
@@ -997,10 +1747,7 @@
         <w:rPr>
           <w:rFonts w:hint="eastAsia"/>
         </w:rPr>
-        <w:t>A</w:t>
-      </w:r>
-      <w:r>
-        <w:t>LL</w:t>
+        <w:t>ALL</w:t>
       </w:r>
       <w:r>
         <w:rPr>
@@ -1018,28 +1765,52 @@
         <w:rPr>
           <w:rFonts w:hint="eastAsia"/>
         </w:rPr>
-        <w:t>订单维度对应新消金额(</w:t>
-      </w:r>
-      <w:r>
-        <w:t>zset -1</w:t>
-      </w:r>
-      <w:r>
-        <w:rPr>
-          <w:rFonts w:hint="eastAsia"/>
-        </w:rPr>
-        <w:t>个key) 不需要映射id只保存对应的终端即可（按小时）</w:t>
-      </w:r>
-    </w:p>
-    <w:p>
-      <w:pPr>
-        <w:pStyle w:val="a7"/>
-        <w:ind w:left="720" w:firstLineChars="0" w:firstLine="0"/>
-      </w:pPr>
-      <w:r>
-        <w:rPr>
-          <w:rFonts w:hint="eastAsia"/>
-        </w:rPr>
-        <w:t>终端_ALL</w:t>
+        <w:t>订单维度对应销售金额(</w:t>
+      </w:r>
+      <w:r>
+        <w:t>zset-2</w:t>
+      </w:r>
+      <w:r>
+        <w:rPr>
+          <w:rFonts w:hint="eastAsia"/>
+        </w:rPr>
+        <w:t>个key)</w:t>
+      </w:r>
+      <w:r>
+        <w:t xml:space="preserve"> (</w:t>
+      </w:r>
+      <w:r>
+        <w:rPr>
+          <w:rFonts w:hint="eastAsia"/>
+        </w:rPr>
+        <w:t>按小时+天</w:t>
+      </w:r>
+      <w:r>
+        <w:t>)</w:t>
+      </w:r>
+    </w:p>
+    <w:p>
+      <w:pPr>
+        <w:pStyle w:val="a7"/>
+        <w:ind w:left="720" w:firstLineChars="0" w:firstLine="0"/>
+      </w:pPr>
+      <w:r>
+        <w:rPr>
+          <w:rFonts w:hint="eastAsia"/>
+        </w:rPr>
+        <w:t>终端_ALL-累计:</w:t>
+      </w:r>
+      <w:r>
+        <w:rPr>
+          <w:rFonts w:hint="eastAsia"/>
+        </w:rPr>
+        <w:t xml:space="preserve"> </w:t>
+      </w:r>
+      <w:r>
+        <w:rPr>
+          <w:rFonts w:hint="eastAsia"/>
+        </w:rPr>
+        <w:t>所有端总的销售用户 把各端的String累加(string</w:t>
       </w:r>
       <w:r>
         <w:t>-</w:t>
@@ -1048,15 +1819,6 @@
         <w:rPr>
           <w:rFonts w:hint="eastAsia"/>
         </w:rPr>
-        <w:t>累计:所有端总的新消金额 把各端的string累加(string</w:t>
-      </w:r>
-      <w:r>
-        <w:t>-</w:t>
-      </w:r>
-      <w:r>
-        <w:rPr>
-          <w:rFonts w:hint="eastAsia"/>
-        </w:rPr>
         <w:t>2</w:t>
       </w:r>
       <w:r>
@@ -1075,27 +1837,32 @@
         <w:t>按小时</w:t>
       </w:r>
       <w:r>
+        <w:rPr>
+          <w:rFonts w:hint="eastAsia"/>
+        </w:rPr>
+        <w:t>+天</w:t>
+      </w:r>
+      <w:r>
         <w:t>)</w:t>
       </w:r>
     </w:p>
     <w:p>
       <w:pPr>
-        <w:pStyle w:val="a7"/>
-        <w:ind w:left="720" w:firstLineChars="0" w:firstLine="0"/>
-      </w:pPr>
-    </w:p>
-    <w:p>
-      <w:pPr>
-        <w:pStyle w:val="a7"/>
-        <w:ind w:left="720" w:firstLineChars="0" w:firstLine="0"/>
-      </w:pPr>
-    </w:p>
-    <w:p>
-      <w:r>
-        <w:rPr>
-          <w:rFonts w:hint="eastAsia"/>
-        </w:rPr>
-        <w:t>2</w:t>
+        <w:pStyle w:val="2"/>
+      </w:pPr>
+      <w:r>
+        <w:rPr>
+          <w:rFonts w:hint="eastAsia"/>
+        </w:rPr>
+        <w:t>销售量统计</w:t>
+      </w:r>
+    </w:p>
+    <w:p>
+      <w:r>
+        <w:rPr>
+          <w:rFonts w:hint="eastAsia"/>
+        </w:rPr>
+        <w:t xml:space="preserve">1 </w:t>
       </w:r>
       <w:r>
         <w:rPr>
@@ -1117,13 +1884,7 @@
         <w:rPr>
           <w:rFonts w:hint="eastAsia"/>
         </w:rPr>
-        <w:t>终</w:t>
-      </w:r>
-      <w:r>
-        <w:rPr>
-          <w:rFonts w:hint="eastAsia"/>
-        </w:rPr>
-        <w:t>端：订单维度对应销售金额(</w:t>
+        <w:t>终端：订单维度对应销售量(</w:t>
       </w:r>
       <w:r>
         <w:t>zset-2</w:t>
@@ -1153,19 +1914,19 @@
         <w:rPr>
           <w:rFonts w:hint="eastAsia"/>
         </w:rPr>
-        <w:t>终端：</w:t>
-      </w:r>
-      <w:r>
-        <w:rPr>
-          <w:rFonts w:hint="eastAsia"/>
-        </w:rPr>
-        <w:t>订单维度对应销售金额</w:t>
-      </w:r>
-      <w:r>
-        <w:rPr>
-          <w:rFonts w:hint="eastAsia"/>
-        </w:rPr>
-        <w:t>(</w:t>
+        <w:t>终端</w:t>
+      </w:r>
+      <w:r>
+        <w:rPr>
+          <w:rFonts w:hint="eastAsia"/>
+        </w:rPr>
+        <w:t>-累计</w:t>
+      </w:r>
+      <w:r>
+        <w:rPr>
+          <w:rFonts w:hint="eastAsia"/>
+        </w:rPr>
+        <w:t>：订单维度对应销售量(</w:t>
       </w:r>
       <w:r>
         <w:t>string-2</w:t>
@@ -1196,6 +1957,9 @@
         <w:rPr>
           <w:rFonts w:hint="eastAsia"/>
         </w:rPr>
+        <w:t>_</w:t>
+      </w:r>
+      <w:r>
         <w:t>ALL</w:t>
       </w:r>
       <w:r>
@@ -1214,7 +1978,7 @@
         <w:rPr>
           <w:rFonts w:hint="eastAsia"/>
         </w:rPr>
-        <w:t>订单维度对应销售金额(</w:t>
+        <w:t>各端总的销售量，(</w:t>
       </w:r>
       <w:r>
         <w:t>zset-2</w:t>
@@ -1259,7 +2023,7 @@
         <w:rPr>
           <w:rFonts w:hint="eastAsia"/>
         </w:rPr>
-        <w:t>所有端总的销售用户 把各端的String累加(string</w:t>
+        <w:t>所有端总的销售量 把各端的String累加(string</w:t>
       </w:r>
       <w:r>
         <w:t>-</w:t>
@@ -1297,27 +2061,33 @@
     </w:p>
     <w:p>
       <w:pPr>
+        <w:pStyle w:val="a7"/>
+        <w:ind w:left="720" w:firstLineChars="0" w:firstLine="0"/>
+      </w:pPr>
+    </w:p>
+    <w:p>
+      <w:pPr>
+        <w:pStyle w:val="a7"/>
+        <w:ind w:left="720" w:firstLineChars="0" w:firstLine="0"/>
+      </w:pPr>
+    </w:p>
+    <w:p>
+      <w:pPr>
         <w:pStyle w:val="2"/>
       </w:pPr>
       <w:r>
         <w:rPr>
           <w:rFonts w:hint="eastAsia"/>
         </w:rPr>
-        <w:t>销售量统计</w:t>
-      </w:r>
-    </w:p>
-    <w:p>
-      <w:r>
-        <w:rPr>
-          <w:rFonts w:hint="eastAsia"/>
-        </w:rPr>
-        <w:t xml:space="preserve">1 </w:t>
-      </w:r>
-      <w:r>
-        <w:rPr>
-          <w:rFonts w:hint="eastAsia"/>
-        </w:rPr>
-        <w:t>类目 商品 sku维度</w:t>
+        <w:t>订单量统计</w:t>
+      </w:r>
+    </w:p>
+    <w:p>
+      <w:r>
+        <w:rPr>
+          <w:rFonts w:hint="eastAsia"/>
+        </w:rPr>
+        <w:t xml:space="preserve">1订单维度 </w:t>
       </w:r>
     </w:p>
     <w:p>
@@ -1333,58 +2103,53 @@
         <w:rPr>
           <w:rFonts w:hint="eastAsia"/>
         </w:rPr>
-        <w:t>终端：订单维度对应销售量(</w:t>
-      </w:r>
-      <w:r>
-        <w:t>zset-2</w:t>
-      </w:r>
-      <w:r>
-        <w:rPr>
-          <w:rFonts w:hint="eastAsia"/>
-        </w:rPr>
-        <w:t>个key</w:t>
-      </w:r>
-      <w:r>
-        <w:t>)</w:t>
-      </w:r>
-      <w:r>
-        <w:rPr>
-          <w:rFonts w:hint="eastAsia"/>
-        </w:rPr>
-        <w:t xml:space="preserve"> 需要映射id只保存对应的终端即可（按小时+按天）</w:t>
-      </w:r>
-    </w:p>
-    <w:p>
-      <w:pPr>
-        <w:pStyle w:val="a7"/>
-        <w:ind w:left="720" w:firstLineChars="0" w:firstLine="0"/>
-      </w:pPr>
-      <w:r>
-        <w:rPr>
-          <w:rFonts w:hint="eastAsia"/>
-        </w:rPr>
-        <w:t>终端</w:t>
-      </w:r>
-      <w:r>
-        <w:rPr>
-          <w:rFonts w:hint="eastAsia"/>
-        </w:rPr>
-        <w:t>-累计</w:t>
-      </w:r>
-      <w:r>
-        <w:rPr>
-          <w:rFonts w:hint="eastAsia"/>
-        </w:rPr>
-        <w:t>：订单维度对应销售量(</w:t>
-      </w:r>
-      <w:r>
-        <w:t>string-2</w:t>
-      </w:r>
-      <w:r>
-        <w:rPr>
-          <w:rFonts w:hint="eastAsia"/>
-        </w:rPr>
-        <w:t>个key) 需要映射id只保存对应的终端即可（按小时+按天）</w:t>
+        <w:t>终端：订单维度对应订单(set</w:t>
+      </w:r>
+      <w:r>
+        <w:t>-2</w:t>
+      </w:r>
+      <w:r>
+        <w:rPr>
+          <w:rFonts w:hint="eastAsia"/>
+        </w:rPr>
+        <w:t>个key) 不需要映射id只保存对应的终端即可（按小时+按天）</w:t>
+      </w:r>
+    </w:p>
+    <w:p>
+      <w:pPr>
+        <w:ind w:left="300" w:firstLine="420"/>
+      </w:pPr>
+      <w:r>
+        <w:rPr>
+          <w:rFonts w:hint="eastAsia"/>
+        </w:rPr>
+        <w:t>终端_ALL:各端总的订单 (set</w:t>
+      </w:r>
+      <w:r>
+        <w:t>-1</w:t>
+      </w:r>
+      <w:r>
+        <w:rPr>
+          <w:rFonts w:hint="eastAsia"/>
+        </w:rPr>
+        <w:t>个key)</w:t>
+      </w:r>
+      <w:r>
+        <w:t xml:space="preserve"> </w:t>
+      </w:r>
+      <w:r>
+        <w:rPr>
+          <w:rFonts w:hint="eastAsia"/>
+        </w:rPr>
+        <w:t>(按小时)</w:t>
+      </w:r>
+    </w:p>
+    <w:p>
+      <w:r>
+        <w:rPr>
+          <w:rFonts w:hint="eastAsia"/>
+        </w:rPr>
+        <w:t>2类目 商品 sku维度</w:t>
       </w:r>
     </w:p>
     <w:p>
@@ -1397,147 +2162,73 @@
         <w:ind w:firstLineChars="0"/>
       </w:pPr>
       <w:r>
-        <w:rPr>
-          <w:rFonts w:hint="eastAsia"/>
-        </w:rPr>
-        <w:t>终端</w:t>
-      </w:r>
-      <w:r>
-        <w:rPr>
-          <w:rFonts w:hint="eastAsia"/>
-        </w:rPr>
-        <w:t>_</w:t>
-      </w:r>
-      <w:r>
-        <w:t>ALL</w:t>
-      </w:r>
-      <w:r>
-        <w:rPr>
-          <w:rFonts w:hint="eastAsia"/>
-        </w:rPr>
-        <w:t>:</w:t>
-      </w:r>
-      <w:r>
-        <w:rPr>
-          <w:rFonts w:hint="eastAsia"/>
-        </w:rPr>
-        <w:t xml:space="preserve"> </w:t>
-      </w:r>
-      <w:r>
-        <w:rPr>
-          <w:rFonts w:hint="eastAsia"/>
-        </w:rPr>
-        <w:t>各端总的销售量，(</w:t>
-      </w:r>
-      <w:r>
-        <w:t>zset-2</w:t>
-      </w:r>
-      <w:r>
-        <w:rPr>
-          <w:rFonts w:hint="eastAsia"/>
-        </w:rPr>
-        <w:t>个key)</w:t>
-      </w:r>
-      <w:r>
-        <w:t xml:space="preserve"> (</w:t>
-      </w:r>
-      <w:r>
-        <w:rPr>
-          <w:rFonts w:hint="eastAsia"/>
-        </w:rPr>
-        <w:t>按小时+天</w:t>
-      </w:r>
-      <w:r>
-        <w:t>)</w:t>
-      </w:r>
-    </w:p>
-    <w:p>
-      <w:pPr>
-        <w:pStyle w:val="a7"/>
-        <w:ind w:left="720" w:firstLineChars="0" w:firstLine="0"/>
-      </w:pPr>
-      <w:r>
-        <w:rPr>
-          <w:rFonts w:hint="eastAsia"/>
-        </w:rPr>
-        <w:t>终端_ALL-累计:</w:t>
-      </w:r>
-      <w:r>
-        <w:rPr>
-          <w:rFonts w:hint="eastAsia"/>
-        </w:rPr>
-        <w:t xml:space="preserve"> </w:t>
-      </w:r>
-      <w:r>
-        <w:rPr>
-          <w:rFonts w:hint="eastAsia"/>
-        </w:rPr>
-        <w:t>所有端总的销售量 把各端的String累加(string</w:t>
-      </w:r>
-      <w:r>
-        <w:t>-</w:t>
-      </w:r>
-      <w:r>
-        <w:rPr>
-          <w:rFonts w:hint="eastAsia"/>
-        </w:rPr>
-        <w:t>2</w:t>
-      </w:r>
-      <w:r>
-        <w:rPr>
-          <w:rFonts w:hint="eastAsia"/>
-        </w:rPr>
-        <w:t>个key)</w:t>
-      </w:r>
-      <w:r>
-        <w:t xml:space="preserve"> (</w:t>
-      </w:r>
-      <w:r>
-        <w:rPr>
-          <w:rFonts w:hint="eastAsia"/>
-        </w:rPr>
-        <w:t>按小时</w:t>
-      </w:r>
-      <w:r>
-        <w:rPr>
-          <w:rFonts w:hint="eastAsia"/>
-        </w:rPr>
-        <w:t>+天</w:t>
-      </w:r>
-      <w:r>
-        <w:t>)</w:t>
-      </w:r>
-    </w:p>
-    <w:p>
-      <w:pPr>
-        <w:pStyle w:val="a7"/>
-        <w:ind w:left="720" w:firstLineChars="0" w:firstLine="0"/>
-      </w:pPr>
-    </w:p>
-    <w:p>
-      <w:pPr>
-        <w:pStyle w:val="a7"/>
-        <w:ind w:left="720" w:firstLineChars="0" w:firstLine="0"/>
-      </w:pPr>
-    </w:p>
-    <w:p>
-      <w:pPr>
-        <w:pStyle w:val="2"/>
-      </w:pPr>
-      <w:r>
-        <w:rPr>
-          <w:rFonts w:hint="eastAsia"/>
-        </w:rPr>
-        <w:lastRenderedPageBreak/>
-        <w:t>订单量统计</w:t>
-      </w:r>
-    </w:p>
-    <w:p>
-      <w:r>
-        <w:rPr>
-          <w:rFonts w:hint="eastAsia"/>
-        </w:rPr>
-        <w:t xml:space="preserve">1订单维度 </w:t>
+        <w:t>I</w:t>
+      </w:r>
+      <w:r>
+        <w:rPr>
+          <w:rFonts w:hint="eastAsia"/>
+        </w:rPr>
+        <w:t>d</w:t>
+      </w:r>
+      <w:r>
+        <w:t>+</w:t>
+      </w:r>
+      <w:r>
+        <w:rPr>
+          <w:rFonts w:hint="eastAsia"/>
+        </w:rPr>
+        <w:t>终端：订单维度对应订单(set</w:t>
+      </w:r>
+      <w:r>
+        <w:t>-2</w:t>
+      </w:r>
+      <w:r>
+        <w:rPr>
+          <w:rFonts w:hint="eastAsia"/>
+        </w:rPr>
+        <w:t>个key) 不需要映射id只保存对应的终端即可（按小时+按天）</w:t>
+      </w:r>
+    </w:p>
+    <w:p>
+      <w:pPr>
+        <w:pStyle w:val="a7"/>
+        <w:ind w:left="720" w:firstLineChars="0" w:firstLine="0"/>
+      </w:pPr>
+      <w:r>
+        <w:t>I</w:t>
+      </w:r>
+      <w:r>
+        <w:rPr>
+          <w:rFonts w:hint="eastAsia"/>
+        </w:rPr>
+        <w:t>d</w:t>
+      </w:r>
+      <w:r>
+        <w:t>+</w:t>
+      </w:r>
+      <w:r>
+        <w:rPr>
+          <w:rFonts w:hint="eastAsia"/>
+        </w:rPr>
+        <w:t>终端_A</w:t>
+      </w:r>
+      <w:r>
+        <w:t>LL</w:t>
+      </w:r>
+      <w:r>
+        <w:rPr>
+          <w:rFonts w:hint="eastAsia"/>
+        </w:rPr>
+        <w:t>：订单维度对应订单(set</w:t>
+      </w:r>
+      <w:r>
+        <w:t>-1</w:t>
+      </w:r>
+      <w:r>
+        <w:rPr>
+          <w:rFonts w:hint="eastAsia"/>
+        </w:rPr>
+        <w:t>个key) 不需要映射id只保存对应的终端即可（按小时）</w:t>
       </w:r>
     </w:p>
     <w:p>
@@ -1553,7 +2244,19 @@
         <w:rPr>
           <w:rFonts w:hint="eastAsia"/>
         </w:rPr>
-        <w:t>终端：订单维度对应订单(set</w:t>
+        <w:t>终端:</w:t>
+      </w:r>
+      <w:r>
+        <w:rPr>
+          <w:rFonts w:hint="eastAsia"/>
+        </w:rPr>
+        <w:t>各端总的订单</w:t>
+      </w:r>
+      <w:r>
+        <w:rPr>
+          <w:rFonts w:hint="eastAsia"/>
+        </w:rPr>
+        <w:t>(set</w:t>
       </w:r>
       <w:r>
         <w:t>-2</w:t>
@@ -1562,18 +2265,67 @@
         <w:rPr>
           <w:rFonts w:hint="eastAsia"/>
         </w:rPr>
-        <w:t>个key) 不需要映射id只保存对应的终端即可（按小时+按天）</w:t>
-      </w:r>
-    </w:p>
-    <w:p>
-      <w:pPr>
-        <w:ind w:left="300" w:firstLine="420"/>
-      </w:pPr>
-      <w:r>
-        <w:rPr>
-          <w:rFonts w:hint="eastAsia"/>
-        </w:rPr>
-        <w:t>终端_ALL:各端总的订单 (set</w:t>
+        <w:t>个key)</w:t>
+      </w:r>
+    </w:p>
+    <w:p>
+      <w:pPr>
+        <w:pStyle w:val="a7"/>
+        <w:ind w:left="720" w:firstLineChars="0" w:firstLine="0"/>
+      </w:pPr>
+      <w:r>
+        <w:rPr>
+          <w:rFonts w:hint="eastAsia"/>
+        </w:rPr>
+        <w:t xml:space="preserve"> </w:t>
+      </w:r>
+      <w:r>
+        <w:t>(</w:t>
+      </w:r>
+      <w:r>
+        <w:rPr>
+          <w:rFonts w:hint="eastAsia"/>
+        </w:rPr>
+        <w:t>按小时+按天）</w:t>
+      </w:r>
+    </w:p>
+    <w:p>
+      <w:pPr>
+        <w:pStyle w:val="a7"/>
+        <w:ind w:left="720" w:firstLineChars="0" w:firstLine="0"/>
+      </w:pPr>
+      <w:r>
+        <w:rPr>
+          <w:rFonts w:hint="eastAsia"/>
+        </w:rPr>
+        <w:t>终端_</w:t>
+      </w:r>
+      <w:r>
+        <w:t>ALL</w:t>
+      </w:r>
+      <w:r>
+        <w:rPr>
+          <w:rFonts w:hint="eastAsia"/>
+        </w:rPr>
+        <w:t>:</w:t>
+      </w:r>
+      <w:r>
+        <w:rPr>
+          <w:rFonts w:hint="eastAsia"/>
+        </w:rPr>
+        <w:t xml:space="preserve"> </w:t>
+      </w:r>
+      <w:r>
+        <w:rPr>
+          <w:rFonts w:hint="eastAsia"/>
+        </w:rPr>
+        <w:t>端总的订单</w:t>
+      </w:r>
+      <w:r>
+        <w:rPr>
+          <w:rFonts w:hint="eastAsia"/>
+        </w:rPr>
+        <w:t xml:space="preserve"> (set</w:t>
       </w:r>
       <w:r>
         <w:t>-1</w:t>
@@ -1582,24 +2334,38 @@
         <w:rPr>
           <w:rFonts w:hint="eastAsia"/>
         </w:rPr>
-        <w:t>个key)</w:t>
-      </w:r>
-      <w:r>
-        <w:t xml:space="preserve"> </w:t>
-      </w:r>
-      <w:r>
-        <w:rPr>
-          <w:rFonts w:hint="eastAsia"/>
-        </w:rPr>
-        <w:t>(按小时)</w:t>
-      </w:r>
-    </w:p>
-    <w:p>
-      <w:r>
-        <w:rPr>
-          <w:rFonts w:hint="eastAsia"/>
-        </w:rPr>
-        <w:t>2类目 商品 sku维度</w:t>
+        <w:t>个key)(按小时)</w:t>
+      </w:r>
+    </w:p>
+    <w:p>
+      <w:pPr>
+        <w:pStyle w:val="a7"/>
+        <w:ind w:left="720" w:firstLineChars="0" w:firstLine="0"/>
+      </w:pPr>
+    </w:p>
+    <w:p>
+      <w:pPr>
+        <w:pStyle w:val="a7"/>
+        <w:ind w:left="720" w:firstLineChars="0" w:firstLine="0"/>
+      </w:pPr>
+    </w:p>
+    <w:p>
+      <w:pPr>
+        <w:pStyle w:val="2"/>
+      </w:pPr>
+      <w:r>
+        <w:rPr>
+          <w:rFonts w:hint="eastAsia"/>
+        </w:rPr>
+        <w:t>支付用户统计</w:t>
+      </w:r>
+    </w:p>
+    <w:p>
+      <w:r>
+        <w:rPr>
+          <w:rFonts w:hint="eastAsia"/>
+        </w:rPr>
+        <w:t xml:space="preserve">1订单维度 </w:t>
       </w:r>
     </w:p>
     <w:p>
@@ -1612,22 +2378,10 @@
         <w:ind w:firstLineChars="0"/>
       </w:pPr>
       <w:r>
-        <w:t>I</w:t>
-      </w:r>
-      <w:r>
-        <w:rPr>
-          <w:rFonts w:hint="eastAsia"/>
-        </w:rPr>
-        <w:t>d</w:t>
-      </w:r>
-      <w:r>
-        <w:t>+</w:t>
-      </w:r>
-      <w:r>
-        <w:rPr>
-          <w:rFonts w:hint="eastAsia"/>
-        </w:rPr>
-        <w:t>终端：订单维度对应订单(set</w:t>
+        <w:rPr>
+          <w:rFonts w:hint="eastAsia"/>
+        </w:rPr>
+        <w:t>终端：订单维度对应用户(set</w:t>
       </w:r>
       <w:r>
         <w:t>-2</w:t>
@@ -1641,35 +2395,25 @@
     </w:p>
     <w:p>
       <w:pPr>
-        <w:pStyle w:val="a7"/>
-        <w:ind w:left="720" w:firstLineChars="0" w:firstLine="0"/>
-      </w:pPr>
-      <w:r>
-        <w:t>I</w:t>
-      </w:r>
-      <w:r>
-        <w:rPr>
-          <w:rFonts w:hint="eastAsia"/>
-        </w:rPr>
-        <w:t>d</w:t>
-      </w:r>
-      <w:r>
-        <w:t>+</w:t>
-      </w:r>
-      <w:r>
-        <w:rPr>
-          <w:rFonts w:hint="eastAsia"/>
-        </w:rPr>
-        <w:t>终端_A</w:t>
-      </w:r>
-      <w:r>
-        <w:t>LL</w:t>
-      </w:r>
-      <w:r>
-        <w:rPr>
-          <w:rFonts w:hint="eastAsia"/>
-        </w:rPr>
-        <w:t>：订单维度对应订单(set</w:t>
+        <w:ind w:left="300" w:firstLine="420"/>
+      </w:pPr>
+      <w:r>
+        <w:rPr>
+          <w:rFonts w:hint="eastAsia"/>
+        </w:rPr>
+        <w:t>终端_ALL:</w:t>
+      </w:r>
+      <w:r>
+        <w:rPr>
+          <w:rFonts w:hint="eastAsia"/>
+        </w:rPr>
+        <w:t>各端总的用户</w:t>
+      </w:r>
+      <w:r>
+        <w:rPr>
+          <w:rFonts w:hint="eastAsia"/>
+        </w:rPr>
+        <w:t xml:space="preserve"> (set</w:t>
       </w:r>
       <w:r>
         <w:t>-1</w:t>
@@ -1678,206 +2422,12 @@
         <w:rPr>
           <w:rFonts w:hint="eastAsia"/>
         </w:rPr>
-        <w:t>个key) 不需要映射id只保存对应的终端即可（按小时）</w:t>
-      </w:r>
-    </w:p>
-    <w:p>
-      <w:pPr>
-        <w:pStyle w:val="a7"/>
-        <w:numPr>
-          <w:ilvl w:val="0"/>
-          <w:numId w:val="3"/>
-        </w:numPr>
-        <w:ind w:firstLineChars="0"/>
-      </w:pPr>
-      <w:r>
-        <w:rPr>
-          <w:rFonts w:hint="eastAsia"/>
-        </w:rPr>
-        <w:t>终端:</w:t>
-      </w:r>
-      <w:r>
-        <w:rPr>
-          <w:rFonts w:hint="eastAsia"/>
-        </w:rPr>
-        <w:t>各端总的订单</w:t>
-      </w:r>
-      <w:r>
-        <w:rPr>
-          <w:rFonts w:hint="eastAsia"/>
-        </w:rPr>
-        <w:t>(set</w:t>
-      </w:r>
-      <w:r>
-        <w:t>-2</w:t>
-      </w:r>
-      <w:r>
-        <w:rPr>
-          <w:rFonts w:hint="eastAsia"/>
-        </w:rPr>
         <w:t>个key)</w:t>
       </w:r>
-    </w:p>
-    <w:p>
-      <w:pPr>
-        <w:pStyle w:val="a7"/>
-        <w:ind w:left="720" w:firstLineChars="0" w:firstLine="0"/>
-      </w:pPr>
-      <w:r>
-        <w:rPr>
-          <w:rFonts w:hint="eastAsia"/>
-        </w:rPr>
+      <w:r>
         <w:t xml:space="preserve"> </w:t>
       </w:r>
       <w:r>
-        <w:t>(</w:t>
-      </w:r>
-      <w:r>
-        <w:rPr>
-          <w:rFonts w:hint="eastAsia"/>
-        </w:rPr>
-        <w:t>按小时+按天）</w:t>
-      </w:r>
-    </w:p>
-    <w:p>
-      <w:pPr>
-        <w:pStyle w:val="a7"/>
-        <w:ind w:left="720" w:firstLineChars="0" w:firstLine="0"/>
-      </w:pPr>
-      <w:r>
-        <w:rPr>
-          <w:rFonts w:hint="eastAsia"/>
-        </w:rPr>
-        <w:t>终端_</w:t>
-      </w:r>
-      <w:r>
-        <w:t>ALL</w:t>
-      </w:r>
-      <w:r>
-        <w:rPr>
-          <w:rFonts w:hint="eastAsia"/>
-        </w:rPr>
-        <w:t>:</w:t>
-      </w:r>
-      <w:r>
-        <w:rPr>
-          <w:rFonts w:hint="eastAsia"/>
-        </w:rPr>
-        <w:t xml:space="preserve"> </w:t>
-      </w:r>
-      <w:r>
-        <w:rPr>
-          <w:rFonts w:hint="eastAsia"/>
-        </w:rPr>
-        <w:t>端总的订单</w:t>
-      </w:r>
-      <w:r>
-        <w:rPr>
-          <w:rFonts w:hint="eastAsia"/>
-        </w:rPr>
-        <w:t xml:space="preserve"> (set</w:t>
-      </w:r>
-      <w:r>
-        <w:t>-1</w:t>
-      </w:r>
-      <w:r>
-        <w:rPr>
-          <w:rFonts w:hint="eastAsia"/>
-        </w:rPr>
-        <w:t>个key)(按小时)</w:t>
-      </w:r>
-    </w:p>
-    <w:p>
-      <w:pPr>
-        <w:pStyle w:val="a7"/>
-        <w:ind w:left="720" w:firstLineChars="0" w:firstLine="0"/>
-      </w:pPr>
-    </w:p>
-    <w:p>
-      <w:pPr>
-        <w:pStyle w:val="a7"/>
-        <w:ind w:left="720" w:firstLineChars="0" w:firstLine="0"/>
-      </w:pPr>
-    </w:p>
-    <w:p>
-      <w:pPr>
-        <w:pStyle w:val="2"/>
-      </w:pPr>
-      <w:r>
-        <w:rPr>
-          <w:rFonts w:hint="eastAsia"/>
-        </w:rPr>
-        <w:t>支付用户统计</w:t>
-      </w:r>
-    </w:p>
-    <w:p>
-      <w:r>
-        <w:rPr>
-          <w:rFonts w:hint="eastAsia"/>
-        </w:rPr>
-        <w:t xml:space="preserve">1订单维度 </w:t>
-      </w:r>
-    </w:p>
-    <w:p>
-      <w:pPr>
-        <w:pStyle w:val="a7"/>
-        <w:numPr>
-          <w:ilvl w:val="0"/>
-          <w:numId w:val="3"/>
-        </w:numPr>
-        <w:ind w:firstLineChars="0"/>
-      </w:pPr>
-      <w:r>
-        <w:rPr>
-          <w:rFonts w:hint="eastAsia"/>
-        </w:rPr>
-        <w:t>终端：订单维度对应用户(set</w:t>
-      </w:r>
-      <w:r>
-        <w:t>-2</w:t>
-      </w:r>
-      <w:r>
-        <w:rPr>
-          <w:rFonts w:hint="eastAsia"/>
-        </w:rPr>
-        <w:t>个key) 不需要映射id只保存对应的终端即可（按小时+按天）</w:t>
-      </w:r>
-    </w:p>
-    <w:p>
-      <w:pPr>
-        <w:ind w:left="300" w:firstLine="420"/>
-      </w:pPr>
-      <w:r>
-        <w:rPr>
-          <w:rFonts w:hint="eastAsia"/>
-        </w:rPr>
-        <w:t>终端_ALL:</w:t>
-      </w:r>
-      <w:r>
-        <w:rPr>
-          <w:rFonts w:hint="eastAsia"/>
-        </w:rPr>
-        <w:t>各端总的用户</w:t>
-      </w:r>
-      <w:r>
-        <w:rPr>
-          <w:rFonts w:hint="eastAsia"/>
-        </w:rPr>
-        <w:t xml:space="preserve"> (set</w:t>
-      </w:r>
-      <w:r>
-        <w:t>-1</w:t>
-      </w:r>
-      <w:r>
-        <w:rPr>
-          <w:rFonts w:hint="eastAsia"/>
-        </w:rPr>
-        <w:t>个key)</w:t>
-      </w:r>
-      <w:r>
-        <w:t xml:space="preserve"> </w:t>
-      </w:r>
-      <w:r>
         <w:rPr>
           <w:rFonts w:hint="eastAsia"/>
         </w:rPr>
@@ -1889,6 +2439,7 @@
         <w:rPr>
           <w:rFonts w:hint="eastAsia"/>
         </w:rPr>
+        <w:lastRenderedPageBreak/>
         <w:t>2类目 商品 sku维度</w:t>
       </w:r>
     </w:p>
@@ -2941,6 +3492,345 @@
       </w:pPr>
     </w:lvl>
   </w:abstractNum>
+  <w:abstractNum w:abstractNumId="4" w15:restartNumberingAfterBreak="0">
+    <w:nsid w:val="5F470024"/>
+    <w:multiLevelType w:val="hybridMultilevel"/>
+    <w:tmpl w:val="25A6D212"/>
+    <w:lvl w:ilvl="0" w:tplc="04090001">
+      <w:start w:val="1"/>
+      <w:numFmt w:val="bullet"/>
+      <w:lvlText w:val=""/>
+      <w:lvlJc w:val="left"/>
+      <w:pPr>
+        <w:ind w:left="1050" w:hanging="420"/>
+      </w:pPr>
+      <w:rPr>
+        <w:rFonts w:ascii="Wingdings" w:hAnsi="Wingdings" w:hint="default"/>
+      </w:rPr>
+    </w:lvl>
+    <w:lvl w:ilvl="1" w:tplc="04090003" w:tentative="1">
+      <w:start w:val="1"/>
+      <w:numFmt w:val="bullet"/>
+      <w:lvlText w:val=""/>
+      <w:lvlJc w:val="left"/>
+      <w:pPr>
+        <w:ind w:left="1470" w:hanging="420"/>
+      </w:pPr>
+      <w:rPr>
+        <w:rFonts w:ascii="Wingdings" w:hAnsi="Wingdings" w:hint="default"/>
+      </w:rPr>
+    </w:lvl>
+    <w:lvl w:ilvl="2" w:tplc="04090005" w:tentative="1">
+      <w:start w:val="1"/>
+      <w:numFmt w:val="bullet"/>
+      <w:lvlText w:val=""/>
+      <w:lvlJc w:val="left"/>
+      <w:pPr>
+        <w:ind w:left="1890" w:hanging="420"/>
+      </w:pPr>
+      <w:rPr>
+        <w:rFonts w:ascii="Wingdings" w:hAnsi="Wingdings" w:hint="default"/>
+      </w:rPr>
+    </w:lvl>
+    <w:lvl w:ilvl="3" w:tplc="04090001" w:tentative="1">
+      <w:start w:val="1"/>
+      <w:numFmt w:val="bullet"/>
+      <w:lvlText w:val=""/>
+      <w:lvlJc w:val="left"/>
+      <w:pPr>
+        <w:ind w:left="2310" w:hanging="420"/>
+      </w:pPr>
+      <w:rPr>
+        <w:rFonts w:ascii="Wingdings" w:hAnsi="Wingdings" w:hint="default"/>
+      </w:rPr>
+    </w:lvl>
+    <w:lvl w:ilvl="4" w:tplc="04090003" w:tentative="1">
+      <w:start w:val="1"/>
+      <w:numFmt w:val="bullet"/>
+      <w:lvlText w:val=""/>
+      <w:lvlJc w:val="left"/>
+      <w:pPr>
+        <w:ind w:left="2730" w:hanging="420"/>
+      </w:pPr>
+      <w:rPr>
+        <w:rFonts w:ascii="Wingdings" w:hAnsi="Wingdings" w:hint="default"/>
+      </w:rPr>
+    </w:lvl>
+    <w:lvl w:ilvl="5" w:tplc="04090005" w:tentative="1">
+      <w:start w:val="1"/>
+      <w:numFmt w:val="bullet"/>
+      <w:lvlText w:val=""/>
+      <w:lvlJc w:val="left"/>
+      <w:pPr>
+        <w:ind w:left="3150" w:hanging="420"/>
+      </w:pPr>
+      <w:rPr>
+        <w:rFonts w:ascii="Wingdings" w:hAnsi="Wingdings" w:hint="default"/>
+      </w:rPr>
+    </w:lvl>
+    <w:lvl w:ilvl="6" w:tplc="04090001" w:tentative="1">
+      <w:start w:val="1"/>
+      <w:numFmt w:val="bullet"/>
+      <w:lvlText w:val=""/>
+      <w:lvlJc w:val="left"/>
+      <w:pPr>
+        <w:ind w:left="3570" w:hanging="420"/>
+      </w:pPr>
+      <w:rPr>
+        <w:rFonts w:ascii="Wingdings" w:hAnsi="Wingdings" w:hint="default"/>
+      </w:rPr>
+    </w:lvl>
+    <w:lvl w:ilvl="7" w:tplc="04090003" w:tentative="1">
+      <w:start w:val="1"/>
+      <w:numFmt w:val="bullet"/>
+      <w:lvlText w:val=""/>
+      <w:lvlJc w:val="left"/>
+      <w:pPr>
+        <w:ind w:left="3990" w:hanging="420"/>
+      </w:pPr>
+      <w:rPr>
+        <w:rFonts w:ascii="Wingdings" w:hAnsi="Wingdings" w:hint="default"/>
+      </w:rPr>
+    </w:lvl>
+    <w:lvl w:ilvl="8" w:tplc="04090005" w:tentative="1">
+      <w:start w:val="1"/>
+      <w:numFmt w:val="bullet"/>
+      <w:lvlText w:val=""/>
+      <w:lvlJc w:val="left"/>
+      <w:pPr>
+        <w:ind w:left="4410" w:hanging="420"/>
+      </w:pPr>
+      <w:rPr>
+        <w:rFonts w:ascii="Wingdings" w:hAnsi="Wingdings" w:hint="default"/>
+      </w:rPr>
+    </w:lvl>
+  </w:abstractNum>
+  <w:abstractNum w:abstractNumId="5" w15:restartNumberingAfterBreak="0">
+    <w:nsid w:val="757670E4"/>
+    <w:multiLevelType w:val="hybridMultilevel"/>
+    <w:tmpl w:val="497A61C2"/>
+    <w:lvl w:ilvl="0" w:tplc="04090001">
+      <w:start w:val="1"/>
+      <w:numFmt w:val="bullet"/>
+      <w:lvlText w:val=""/>
+      <w:lvlJc w:val="left"/>
+      <w:pPr>
+        <w:ind w:left="420" w:hanging="420"/>
+      </w:pPr>
+      <w:rPr>
+        <w:rFonts w:ascii="Wingdings" w:hAnsi="Wingdings" w:hint="default"/>
+      </w:rPr>
+    </w:lvl>
+    <w:lvl w:ilvl="1" w:tplc="04090003" w:tentative="1">
+      <w:start w:val="1"/>
+      <w:numFmt w:val="bullet"/>
+      <w:lvlText w:val=""/>
+      <w:lvlJc w:val="left"/>
+      <w:pPr>
+        <w:ind w:left="840" w:hanging="420"/>
+      </w:pPr>
+      <w:rPr>
+        <w:rFonts w:ascii="Wingdings" w:hAnsi="Wingdings" w:hint="default"/>
+      </w:rPr>
+    </w:lvl>
+    <w:lvl w:ilvl="2" w:tplc="04090005" w:tentative="1">
+      <w:start w:val="1"/>
+      <w:numFmt w:val="bullet"/>
+      <w:lvlText w:val=""/>
+      <w:lvlJc w:val="left"/>
+      <w:pPr>
+        <w:ind w:left="1260" w:hanging="420"/>
+      </w:pPr>
+      <w:rPr>
+        <w:rFonts w:ascii="Wingdings" w:hAnsi="Wingdings" w:hint="default"/>
+      </w:rPr>
+    </w:lvl>
+    <w:lvl w:ilvl="3" w:tplc="04090001" w:tentative="1">
+      <w:start w:val="1"/>
+      <w:numFmt w:val="bullet"/>
+      <w:lvlText w:val=""/>
+      <w:lvlJc w:val="left"/>
+      <w:pPr>
+        <w:ind w:left="1680" w:hanging="420"/>
+      </w:pPr>
+      <w:rPr>
+        <w:rFonts w:ascii="Wingdings" w:hAnsi="Wingdings" w:hint="default"/>
+      </w:rPr>
+    </w:lvl>
+    <w:lvl w:ilvl="4" w:tplc="04090003" w:tentative="1">
+      <w:start w:val="1"/>
+      <w:numFmt w:val="bullet"/>
+      <w:lvlText w:val=""/>
+      <w:lvlJc w:val="left"/>
+      <w:pPr>
+        <w:ind w:left="2100" w:hanging="420"/>
+      </w:pPr>
+      <w:rPr>
+        <w:rFonts w:ascii="Wingdings" w:hAnsi="Wingdings" w:hint="default"/>
+      </w:rPr>
+    </w:lvl>
+    <w:lvl w:ilvl="5" w:tplc="04090005" w:tentative="1">
+      <w:start w:val="1"/>
+      <w:numFmt w:val="bullet"/>
+      <w:lvlText w:val=""/>
+      <w:lvlJc w:val="left"/>
+      <w:pPr>
+        <w:ind w:left="2520" w:hanging="420"/>
+      </w:pPr>
+      <w:rPr>
+        <w:rFonts w:ascii="Wingdings" w:hAnsi="Wingdings" w:hint="default"/>
+      </w:rPr>
+    </w:lvl>
+    <w:lvl w:ilvl="6" w:tplc="04090001" w:tentative="1">
+      <w:start w:val="1"/>
+      <w:numFmt w:val="bullet"/>
+      <w:lvlText w:val=""/>
+      <w:lvlJc w:val="left"/>
+      <w:pPr>
+        <w:ind w:left="2940" w:hanging="420"/>
+      </w:pPr>
+      <w:rPr>
+        <w:rFonts w:ascii="Wingdings" w:hAnsi="Wingdings" w:hint="default"/>
+      </w:rPr>
+    </w:lvl>
+    <w:lvl w:ilvl="7" w:tplc="04090003" w:tentative="1">
+      <w:start w:val="1"/>
+      <w:numFmt w:val="bullet"/>
+      <w:lvlText w:val=""/>
+      <w:lvlJc w:val="left"/>
+      <w:pPr>
+        <w:ind w:left="3360" w:hanging="420"/>
+      </w:pPr>
+      <w:rPr>
+        <w:rFonts w:ascii="Wingdings" w:hAnsi="Wingdings" w:hint="default"/>
+      </w:rPr>
+    </w:lvl>
+    <w:lvl w:ilvl="8" w:tplc="04090005" w:tentative="1">
+      <w:start w:val="1"/>
+      <w:numFmt w:val="bullet"/>
+      <w:lvlText w:val=""/>
+      <w:lvlJc w:val="left"/>
+      <w:pPr>
+        <w:ind w:left="3780" w:hanging="420"/>
+      </w:pPr>
+      <w:rPr>
+        <w:rFonts w:ascii="Wingdings" w:hAnsi="Wingdings" w:hint="default"/>
+      </w:rPr>
+    </w:lvl>
+  </w:abstractNum>
+  <w:abstractNum w:abstractNumId="6" w15:restartNumberingAfterBreak="0">
+    <w:nsid w:val="7B862845"/>
+    <w:multiLevelType w:val="hybridMultilevel"/>
+    <w:tmpl w:val="26BA018C"/>
+    <w:lvl w:ilvl="0" w:tplc="04090001">
+      <w:start w:val="1"/>
+      <w:numFmt w:val="bullet"/>
+      <w:lvlText w:val=""/>
+      <w:lvlJc w:val="left"/>
+      <w:pPr>
+        <w:ind w:left="840" w:hanging="420"/>
+      </w:pPr>
+      <w:rPr>
+        <w:rFonts w:ascii="Wingdings" w:hAnsi="Wingdings" w:hint="default"/>
+      </w:rPr>
+    </w:lvl>
+    <w:lvl w:ilvl="1" w:tplc="04090003" w:tentative="1">
+      <w:start w:val="1"/>
+      <w:numFmt w:val="bullet"/>
+      <w:lvlText w:val=""/>
+      <w:lvlJc w:val="left"/>
+      <w:pPr>
+        <w:ind w:left="1260" w:hanging="420"/>
+      </w:pPr>
+      <w:rPr>
+        <w:rFonts w:ascii="Wingdings" w:hAnsi="Wingdings" w:hint="default"/>
+      </w:rPr>
+    </w:lvl>
+    <w:lvl w:ilvl="2" w:tplc="04090005" w:tentative="1">
+      <w:start w:val="1"/>
+      <w:numFmt w:val="bullet"/>
+      <w:lvlText w:val=""/>
+      <w:lvlJc w:val="left"/>
+      <w:pPr>
+        <w:ind w:left="1680" w:hanging="420"/>
+      </w:pPr>
+      <w:rPr>
+        <w:rFonts w:ascii="Wingdings" w:hAnsi="Wingdings" w:hint="default"/>
+      </w:rPr>
+    </w:lvl>
+    <w:lvl w:ilvl="3" w:tplc="04090001" w:tentative="1">
+      <w:start w:val="1"/>
+      <w:numFmt w:val="bullet"/>
+      <w:lvlText w:val=""/>
+      <w:lvlJc w:val="left"/>
+      <w:pPr>
+        <w:ind w:left="2100" w:hanging="420"/>
+      </w:pPr>
+      <w:rPr>
+        <w:rFonts w:ascii="Wingdings" w:hAnsi="Wingdings" w:hint="default"/>
+      </w:rPr>
+    </w:lvl>
+    <w:lvl w:ilvl="4" w:tplc="04090003" w:tentative="1">
+      <w:start w:val="1"/>
+      <w:numFmt w:val="bullet"/>
+      <w:lvlText w:val=""/>
+      <w:lvlJc w:val="left"/>
+      <w:pPr>
+        <w:ind w:left="2520" w:hanging="420"/>
+      </w:pPr>
+      <w:rPr>
+        <w:rFonts w:ascii="Wingdings" w:hAnsi="Wingdings" w:hint="default"/>
+      </w:rPr>
+    </w:lvl>
+    <w:lvl w:ilvl="5" w:tplc="04090005" w:tentative="1">
+      <w:start w:val="1"/>
+      <w:numFmt w:val="bullet"/>
+      <w:lvlText w:val=""/>
+      <w:lvlJc w:val="left"/>
+      <w:pPr>
+        <w:ind w:left="2940" w:hanging="420"/>
+      </w:pPr>
+      <w:rPr>
+        <w:rFonts w:ascii="Wingdings" w:hAnsi="Wingdings" w:hint="default"/>
+      </w:rPr>
+    </w:lvl>
+    <w:lvl w:ilvl="6" w:tplc="04090001" w:tentative="1">
+      <w:start w:val="1"/>
+      <w:numFmt w:val="bullet"/>
+      <w:lvlText w:val=""/>
+      <w:lvlJc w:val="left"/>
+      <w:pPr>
+        <w:ind w:left="3360" w:hanging="420"/>
+      </w:pPr>
+      <w:rPr>
+        <w:rFonts w:ascii="Wingdings" w:hAnsi="Wingdings" w:hint="default"/>
+      </w:rPr>
+    </w:lvl>
+    <w:lvl w:ilvl="7" w:tplc="04090003" w:tentative="1">
+      <w:start w:val="1"/>
+      <w:numFmt w:val="bullet"/>
+      <w:lvlText w:val=""/>
+      <w:lvlJc w:val="left"/>
+      <w:pPr>
+        <w:ind w:left="3780" w:hanging="420"/>
+      </w:pPr>
+      <w:rPr>
+        <w:rFonts w:ascii="Wingdings" w:hAnsi="Wingdings" w:hint="default"/>
+      </w:rPr>
+    </w:lvl>
+    <w:lvl w:ilvl="8" w:tplc="04090005" w:tentative="1">
+      <w:start w:val="1"/>
+      <w:numFmt w:val="bullet"/>
+      <w:lvlText w:val=""/>
+      <w:lvlJc w:val="left"/>
+      <w:pPr>
+        <w:ind w:left="4200" w:hanging="420"/>
+      </w:pPr>
+      <w:rPr>
+        <w:rFonts w:ascii="Wingdings" w:hAnsi="Wingdings" w:hint="default"/>
+      </w:rPr>
+    </w:lvl>
+  </w:abstractNum>
   <w:num w:numId="1">
     <w:abstractNumId w:val="1"/>
   </w:num>
@@ -2952,6 +3842,15 @@
   </w:num>
   <w:num w:numId="4">
     <w:abstractNumId w:val="3"/>
+  </w:num>
+  <w:num w:numId="5">
+    <w:abstractNumId w:val="5"/>
+  </w:num>
+  <w:num w:numId="6">
+    <w:abstractNumId w:val="4"/>
+  </w:num>
+  <w:num w:numId="7">
+    <w:abstractNumId w:val="6"/>
   </w:num>
 </w:numbering>
 </file>
@@ -3377,6 +4276,51 @@
       <w:szCs w:val="32"/>
     </w:rPr>
   </w:style>
+  <w:style w:type="paragraph" w:styleId="3">
+    <w:name w:val="heading 3"/>
+    <w:basedOn w:val="a"/>
+    <w:next w:val="a"/>
+    <w:link w:val="30"/>
+    <w:uiPriority w:val="9"/>
+    <w:unhideWhenUsed/>
+    <w:qFormat/>
+    <w:rsid w:val="002C42CC"/>
+    <w:pPr>
+      <w:keepNext/>
+      <w:keepLines/>
+      <w:spacing w:before="260" w:after="260" w:line="416" w:lineRule="auto"/>
+      <w:outlineLvl w:val="2"/>
+    </w:pPr>
+    <w:rPr>
+      <w:b/>
+      <w:bCs/>
+      <w:sz w:val="32"/>
+      <w:szCs w:val="32"/>
+    </w:rPr>
+  </w:style>
+  <w:style w:type="paragraph" w:styleId="4">
+    <w:name w:val="heading 4"/>
+    <w:basedOn w:val="a"/>
+    <w:next w:val="a"/>
+    <w:link w:val="40"/>
+    <w:uiPriority w:val="9"/>
+    <w:unhideWhenUsed/>
+    <w:qFormat/>
+    <w:rsid w:val="002C42CC"/>
+    <w:pPr>
+      <w:keepNext/>
+      <w:keepLines/>
+      <w:spacing w:before="280" w:after="290" w:line="376" w:lineRule="auto"/>
+      <w:outlineLvl w:val="3"/>
+    </w:pPr>
+    <w:rPr>
+      <w:rFonts w:asciiTheme="majorHAnsi" w:eastAsiaTheme="majorEastAsia" w:hAnsiTheme="majorHAnsi" w:cstheme="majorBidi"/>
+      <w:b/>
+      <w:bCs/>
+      <w:sz w:val="28"/>
+      <w:szCs w:val="28"/>
+    </w:rPr>
+  </w:style>
   <w:style w:type="character" w:default="1" w:styleId="a0">
     <w:name w:val="Default Paragraph Font"/>
     <w:uiPriority w:val="1"/>
@@ -3491,6 +4435,33 @@
       <w:bCs/>
       <w:sz w:val="32"/>
       <w:szCs w:val="32"/>
+    </w:rPr>
+  </w:style>
+  <w:style w:type="character" w:customStyle="1" w:styleId="30">
+    <w:name w:val="标题 3 字符"/>
+    <w:basedOn w:val="a0"/>
+    <w:link w:val="3"/>
+    <w:uiPriority w:val="9"/>
+    <w:rsid w:val="002C42CC"/>
+    <w:rPr>
+      <w:b/>
+      <w:bCs/>
+      <w:sz w:val="32"/>
+      <w:szCs w:val="32"/>
+    </w:rPr>
+  </w:style>
+  <w:style w:type="character" w:customStyle="1" w:styleId="40">
+    <w:name w:val="标题 4 字符"/>
+    <w:basedOn w:val="a0"/>
+    <w:link w:val="4"/>
+    <w:uiPriority w:val="9"/>
+    <w:rsid w:val="002C42CC"/>
+    <w:rPr>
+      <w:rFonts w:asciiTheme="majorHAnsi" w:eastAsiaTheme="majorEastAsia" w:hAnsiTheme="majorHAnsi" w:cstheme="majorBidi"/>
+      <w:b/>
+      <w:bCs/>
+      <w:sz w:val="28"/>
+      <w:szCs w:val="28"/>
     </w:rPr>
   </w:style>
 </w:styles>

</xml_diff>

<commit_message>
key 定义 开发 2017-05-11
</commit_message>
<xml_diff>
--- a/key 定义 开发 2017-05-11.docx
+++ b/key 定义 开发 2017-05-11.docx
@@ -394,15 +394,7 @@
         <w:rPr>
           <w:rFonts w:hint="eastAsia"/>
         </w:rPr>
-        <w:t>(支付的部分并没有减掉去掉的部分，查询时需要将支付的减去取消的</w:t>
-      </w:r>
-      <w:bookmarkStart w:id="0" w:name="_GoBack"/>
-      <w:bookmarkEnd w:id="0"/>
-      <w:r>
-        <w:rPr>
-          <w:rFonts w:hint="eastAsia"/>
-        </w:rPr>
-        <w:t>)</w:t>
+        <w:t>(支付的部分并没有减掉去掉的部分，查询时需要将支付的减去取消的)</w:t>
       </w:r>
     </w:p>
     <w:p>
@@ -3072,45 +3064,21 @@
         <w:rPr>
           <w:rFonts w:hint="eastAsia"/>
         </w:rPr>
-        <w:t>一级类目</w:t>
-      </w:r>
-      <w:r>
-        <w:rPr>
-          <w:rFonts w:hint="eastAsia"/>
-        </w:rPr>
-        <w:t xml:space="preserve"> </w:t>
-      </w:r>
-      <w:r>
-        <w:rPr>
-          <w:rFonts w:hint="eastAsia"/>
-        </w:rPr>
-        <w:t>访问UV统计</w:t>
-      </w:r>
-    </w:p>
-    <w:p>
-      <w:r>
-        <w:rPr>
-          <w:rFonts w:hint="eastAsia"/>
-        </w:rPr>
-        <w:t>一级</w:t>
-      </w:r>
-      <w:r>
-        <w:rPr>
-          <w:rFonts w:hint="eastAsia"/>
-        </w:rPr>
-        <w:t>类目</w:t>
-      </w:r>
-      <w:r>
-        <w:rPr>
-          <w:rFonts w:hint="eastAsia"/>
-        </w:rPr>
-        <w:t xml:space="preserve"> </w:t>
-      </w:r>
-      <w:r>
-        <w:rPr>
-          <w:rFonts w:hint="eastAsia"/>
-        </w:rPr>
-        <w:t>维度</w:t>
+        <w:t>严选主站访问</w:t>
+      </w:r>
+      <w:r>
+        <w:rPr>
+          <w:rFonts w:hint="eastAsia"/>
+        </w:rPr>
+        <w:t xml:space="preserve"> 访问UV统计</w:t>
+      </w:r>
+    </w:p>
+    <w:p>
+      <w:r>
+        <w:rPr>
+          <w:rFonts w:hint="eastAsia"/>
+        </w:rPr>
+        <w:t>一级类目 维度</w:t>
       </w:r>
     </w:p>
     <w:p>
@@ -3126,19 +3094,7 @@
         <w:rPr>
           <w:rFonts w:hint="eastAsia"/>
         </w:rPr>
-        <w:t>终端:</w:t>
-      </w:r>
-      <w:r>
-        <w:rPr>
-          <w:rFonts w:hint="eastAsia"/>
-        </w:rPr>
-        <w:t>各端</w:t>
-      </w:r>
-      <w:r>
-        <w:rPr>
-          <w:rFonts w:hint="eastAsia"/>
-        </w:rPr>
-        <w:t>的用户(set</w:t>
+        <w:t>终端:各端的用户(set</w:t>
       </w:r>
       <w:r>
         <w:t>-2</w:t>
@@ -3283,46 +3239,64 @@
         <w:t>：订单维度对应用户(set</w:t>
       </w:r>
       <w:r>
-        <w:t>-</w:t>
-      </w:r>
-      <w:r>
-        <w:t>2</w:t>
-      </w:r>
-      <w:r>
-        <w:rPr>
-          <w:rFonts w:hint="eastAsia"/>
-        </w:rPr>
-        <w:t>个key) 不需要映射id只保存对应的终端即可（按小时</w:t>
-      </w:r>
-      <w:r>
-        <w:rPr>
-          <w:rFonts w:hint="eastAsia"/>
-        </w:rPr>
-        <w:t>+按天</w:t>
-      </w:r>
-      <w:r>
-        <w:rPr>
-          <w:rFonts w:hint="eastAsia"/>
-        </w:rPr>
-        <w:t>）</w:t>
-      </w:r>
-    </w:p>
-    <w:p>
-      <w:r>
-        <w:tab/>
-        <w:t xml:space="preserve">   </w:t>
-      </w:r>
-    </w:p>
-    <w:p>
-      <w:pPr>
-        <w:pStyle w:val="a7"/>
-        <w:ind w:left="720" w:firstLineChars="0" w:firstLine="0"/>
-      </w:pPr>
-    </w:p>
-    <w:p>
-      <w:pPr>
-        <w:pStyle w:val="a7"/>
-        <w:ind w:left="720" w:firstLineChars="0" w:firstLine="0"/>
+        <w:t>-2</w:t>
+      </w:r>
+      <w:r>
+        <w:rPr>
+          <w:rFonts w:hint="eastAsia"/>
+        </w:rPr>
+        <w:t>个key) 不需要映射id只保存对应的终端即可（按小时+按天）</w:t>
+      </w:r>
+    </w:p>
+    <w:p>
+      <w:pPr>
+        <w:pStyle w:val="a7"/>
+        <w:ind w:left="720" w:firstLineChars="0" w:firstLine="0"/>
+      </w:pPr>
+    </w:p>
+    <w:p>
+      <w:pPr>
+        <w:pStyle w:val="a7"/>
+        <w:ind w:left="720" w:firstLineChars="0" w:firstLine="0"/>
+        <w:rPr>
+          <w:rFonts w:hint="eastAsia"/>
+        </w:rPr>
+      </w:pPr>
+      <w:r>
+        <w:t>N</w:t>
+      </w:r>
+      <w:r>
+        <w:rPr>
+          <w:rFonts w:hint="eastAsia"/>
+        </w:rPr>
+        <w:t>ote</w:t>
+      </w:r>
+      <w:r>
+        <w:t>:</w:t>
+      </w:r>
+      <w:bookmarkStart w:id="0" w:name="_GoBack"/>
+      <w:r>
+        <w:rPr>
+          <w:rFonts w:hint="eastAsia"/>
+        </w:rPr>
+        <w:t>端累计及端汇总累计做</w:t>
+      </w:r>
+      <w:bookmarkEnd w:id="0"/>
+      <w:r>
+        <w:rPr>
+          <w:rFonts w:hint="eastAsia"/>
+        </w:rPr>
+        <w:t>了string保存，小时的部分没有保存string</w:t>
+      </w:r>
+    </w:p>
+    <w:p/>
+    <w:p>
+      <w:pPr>
+        <w:pStyle w:val="a7"/>
+        <w:ind w:left="720" w:firstLineChars="0" w:firstLine="0"/>
+        <w:rPr>
+          <w:rFonts w:hint="eastAsia"/>
+        </w:rPr>
       </w:pPr>
     </w:p>
     <w:p>
@@ -3333,7 +3307,7 @@
         <w:rPr>
           <w:rFonts w:hint="eastAsia"/>
         </w:rPr>
-        <w:t>商品</w:t>
+        <w:t>一级类目</w:t>
       </w:r>
       <w:r>
         <w:rPr>
@@ -3353,7 +3327,25 @@
         <w:rPr>
           <w:rFonts w:hint="eastAsia"/>
         </w:rPr>
-        <w:t>一级类目 维度</w:t>
+        <w:t>一级</w:t>
+      </w:r>
+      <w:r>
+        <w:rPr>
+          <w:rFonts w:hint="eastAsia"/>
+        </w:rPr>
+        <w:t>类目</w:t>
+      </w:r>
+      <w:r>
+        <w:rPr>
+          <w:rFonts w:hint="eastAsia"/>
+        </w:rPr>
+        <w:t xml:space="preserve"> </w:t>
+      </w:r>
+      <w:r>
+        <w:rPr>
+          <w:rFonts w:hint="eastAsia"/>
+        </w:rPr>
+        <w:t>维度</w:t>
       </w:r>
     </w:p>
     <w:p>
@@ -3369,7 +3361,19 @@
         <w:rPr>
           <w:rFonts w:hint="eastAsia"/>
         </w:rPr>
-        <w:t>终端:各端总的用户(set</w:t>
+        <w:t>终端:</w:t>
+      </w:r>
+      <w:r>
+        <w:rPr>
+          <w:rFonts w:hint="eastAsia"/>
+        </w:rPr>
+        <w:t>各端</w:t>
+      </w:r>
+      <w:r>
+        <w:rPr>
+          <w:rFonts w:hint="eastAsia"/>
+        </w:rPr>
+        <w:t>的用户(set</w:t>
       </w:r>
       <w:r>
         <w:t>-2</w:t>
@@ -3443,12 +3447,6 @@
         </w:rPr>
         <w:t>个key)(按小时+按天)</w:t>
       </w:r>
-    </w:p>
-    <w:p>
-      <w:pPr>
-        <w:pStyle w:val="a7"/>
-        <w:ind w:left="720" w:firstLineChars="0" w:firstLine="0"/>
-      </w:pPr>
     </w:p>
     <w:p>
       <w:pPr>
@@ -3493,6 +3491,244 @@
         <w:ind w:left="720" w:firstLineChars="0" w:firstLine="0"/>
       </w:pPr>
       <w:r>
+        <w:t>I</w:t>
+      </w:r>
+      <w:r>
+        <w:rPr>
+          <w:rFonts w:hint="eastAsia"/>
+        </w:rPr>
+        <w:t>d</w:t>
+      </w:r>
+      <w:r>
+        <w:t>+</w:t>
+      </w:r>
+      <w:r>
+        <w:rPr>
+          <w:rFonts w:hint="eastAsia"/>
+        </w:rPr>
+        <w:t>终端_A</w:t>
+      </w:r>
+      <w:r>
+        <w:t>LL</w:t>
+      </w:r>
+      <w:r>
+        <w:rPr>
+          <w:rFonts w:hint="eastAsia"/>
+        </w:rPr>
+        <w:t>：订单维度对应用户(set</w:t>
+      </w:r>
+      <w:r>
+        <w:t>-</w:t>
+      </w:r>
+      <w:r>
+        <w:t>2</w:t>
+      </w:r>
+      <w:r>
+        <w:rPr>
+          <w:rFonts w:hint="eastAsia"/>
+        </w:rPr>
+        <w:t>个key) 不需要映射id只保存对应的终端即可（按小时</w:t>
+      </w:r>
+      <w:r>
+        <w:rPr>
+          <w:rFonts w:hint="eastAsia"/>
+        </w:rPr>
+        <w:t>+按天</w:t>
+      </w:r>
+      <w:r>
+        <w:rPr>
+          <w:rFonts w:hint="eastAsia"/>
+        </w:rPr>
+        <w:t>）</w:t>
+      </w:r>
+    </w:p>
+    <w:p>
+      <w:r>
+        <w:tab/>
+        <w:t xml:space="preserve">   </w:t>
+      </w:r>
+    </w:p>
+    <w:p>
+      <w:pPr>
+        <w:pStyle w:val="a7"/>
+        <w:ind w:left="720" w:firstLineChars="0" w:firstLine="0"/>
+      </w:pPr>
+    </w:p>
+    <w:p>
+      <w:pPr>
+        <w:pStyle w:val="a7"/>
+        <w:ind w:left="720" w:firstLineChars="0" w:firstLine="0"/>
+      </w:pPr>
+    </w:p>
+    <w:p>
+      <w:pPr>
+        <w:pStyle w:val="2"/>
+      </w:pPr>
+      <w:r>
+        <w:rPr>
+          <w:rFonts w:hint="eastAsia"/>
+        </w:rPr>
+        <w:t>商品</w:t>
+      </w:r>
+      <w:r>
+        <w:rPr>
+          <w:rFonts w:hint="eastAsia"/>
+        </w:rPr>
+        <w:t xml:space="preserve"> </w:t>
+      </w:r>
+      <w:r>
+        <w:rPr>
+          <w:rFonts w:hint="eastAsia"/>
+        </w:rPr>
+        <w:t>访问UV统计</w:t>
+      </w:r>
+    </w:p>
+    <w:p>
+      <w:r>
+        <w:rPr>
+          <w:rFonts w:hint="eastAsia"/>
+        </w:rPr>
+        <w:t>一级类目 维度</w:t>
+      </w:r>
+    </w:p>
+    <w:p>
+      <w:pPr>
+        <w:pStyle w:val="a7"/>
+        <w:numPr>
+          <w:ilvl w:val="0"/>
+          <w:numId w:val="3"/>
+        </w:numPr>
+        <w:ind w:firstLineChars="0"/>
+      </w:pPr>
+      <w:r>
+        <w:rPr>
+          <w:rFonts w:hint="eastAsia"/>
+        </w:rPr>
+        <w:t>终端:各端总的用户(set</w:t>
+      </w:r>
+      <w:r>
+        <w:t>-2</w:t>
+      </w:r>
+      <w:r>
+        <w:rPr>
+          <w:rFonts w:hint="eastAsia"/>
+        </w:rPr>
+        <w:t>个key)</w:t>
+      </w:r>
+    </w:p>
+    <w:p>
+      <w:pPr>
+        <w:pStyle w:val="a7"/>
+        <w:ind w:left="720" w:firstLineChars="0" w:firstLine="0"/>
+      </w:pPr>
+      <w:r>
+        <w:rPr>
+          <w:rFonts w:hint="eastAsia"/>
+        </w:rPr>
+        <w:t xml:space="preserve"> </w:t>
+      </w:r>
+      <w:r>
+        <w:t>(</w:t>
+      </w:r>
+      <w:r>
+        <w:rPr>
+          <w:rFonts w:hint="eastAsia"/>
+        </w:rPr>
+        <w:t>按小时+按天）</w:t>
+      </w:r>
+    </w:p>
+    <w:p>
+      <w:pPr>
+        <w:pStyle w:val="a7"/>
+        <w:ind w:left="720" w:firstLineChars="0" w:firstLine="0"/>
+      </w:pPr>
+      <w:r>
+        <w:rPr>
+          <w:rFonts w:hint="eastAsia"/>
+        </w:rPr>
+        <w:t>终端_</w:t>
+      </w:r>
+      <w:r>
+        <w:t>ALL</w:t>
+      </w:r>
+      <w:r>
+        <w:rPr>
+          <w:rFonts w:hint="eastAsia"/>
+        </w:rPr>
+        <w:t>:</w:t>
+      </w:r>
+      <w:r>
+        <w:rPr>
+          <w:rFonts w:hint="eastAsia"/>
+        </w:rPr>
+        <w:t xml:space="preserve"> </w:t>
+      </w:r>
+      <w:r>
+        <w:rPr>
+          <w:rFonts w:hint="eastAsia"/>
+        </w:rPr>
+        <w:t>端总的用户 (set</w:t>
+      </w:r>
+      <w:r>
+        <w:t>-2</w:t>
+      </w:r>
+      <w:r>
+        <w:rPr>
+          <w:rFonts w:hint="eastAsia"/>
+        </w:rPr>
+        <w:t>个key)(按小时+按天)</w:t>
+      </w:r>
+    </w:p>
+    <w:p>
+      <w:pPr>
+        <w:pStyle w:val="a7"/>
+        <w:ind w:left="720" w:firstLineChars="0" w:firstLine="0"/>
+      </w:pPr>
+    </w:p>
+    <w:p>
+      <w:pPr>
+        <w:pStyle w:val="a7"/>
+        <w:numPr>
+          <w:ilvl w:val="0"/>
+          <w:numId w:val="3"/>
+        </w:numPr>
+        <w:ind w:firstLineChars="0"/>
+      </w:pPr>
+      <w:r>
+        <w:t>I</w:t>
+      </w:r>
+      <w:r>
+        <w:rPr>
+          <w:rFonts w:hint="eastAsia"/>
+        </w:rPr>
+        <w:t>d</w:t>
+      </w:r>
+      <w:r>
+        <w:t>+</w:t>
+      </w:r>
+      <w:r>
+        <w:rPr>
+          <w:rFonts w:hint="eastAsia"/>
+        </w:rPr>
+        <w:t>终端：订单维度对应用户(set</w:t>
+      </w:r>
+      <w:r>
+        <w:t>-2</w:t>
+      </w:r>
+      <w:r>
+        <w:rPr>
+          <w:rFonts w:hint="eastAsia"/>
+        </w:rPr>
+        <w:t>个key) 不需要映射id只保存对应的终端即可（按小时+按天）</w:t>
+      </w:r>
+    </w:p>
+    <w:p>
+      <w:pPr>
+        <w:pStyle w:val="a7"/>
+        <w:ind w:left="720" w:firstLineChars="0" w:firstLine="0"/>
+      </w:pPr>
+      <w:r>
+        <w:lastRenderedPageBreak/>
         <w:t>I</w:t>
       </w:r>
       <w:r>

</xml_diff>